<commit_message>
Adjust wording of question 19
Previously it could be unclear if one should check the information that
should be contained or should be avoided.
</commit_message>
<xml_diff>
--- a/raw/mock_exam/Mock-Exam-Questions-EN.docx
+++ b/raw/mock_exam/Mock-Exam-Questions-EN.docx
@@ -1,10 +1,10 @@
 
 <file path=word/document.xml><?xml version="1.0" encoding="utf-8"?>
-<w:document xmlns:wpc="http://schemas.microsoft.com/office/word/2010/wordprocessingCanvas" xmlns:cx="http://schemas.microsoft.com/office/drawing/2014/chartex" xmlns:cx1="http://schemas.microsoft.com/office/drawing/2015/9/8/chartex" xmlns:cx2="http://schemas.microsoft.com/office/drawing/2015/10/21/chartex" xmlns:cx3="http://schemas.microsoft.com/office/drawing/2016/5/9/chartex" xmlns:cx4="http://schemas.microsoft.com/office/drawing/2016/5/10/chartex" xmlns:cx5="http://schemas.microsoft.com/office/drawing/2016/5/11/chartex" xmlns:cx6="http://schemas.microsoft.com/office/drawing/2016/5/12/chartex" xmlns:cx7="http://schemas.microsoft.com/office/drawing/2016/5/13/chartex" xmlns:cx8="http://schemas.microsoft.com/office/drawing/2016/5/14/chartex" xmlns:mc="http://schemas.openxmlformats.org/markup-compatibility/2006" xmlns:aink="http://schemas.microsoft.com/office/drawing/2016/ink" xmlns:am3d="http://schemas.microsoft.com/office/drawing/2017/model3d" xmlns:o="urn:schemas-microsoft-com:office:office" xmlns:r="http://schemas.openxmlformats.org/officeDocument/2006/relationships" xmlns:m="http://schemas.openxmlformats.org/officeDocument/2006/math" xmlns:v="urn:schemas-microsoft-com:vml" xmlns:wp14="http://schemas.microsoft.com/office/word/2010/wordprocessingDrawing" xmlns:wp="http://schemas.openxmlformats.org/drawingml/2006/wordprocessingDrawing" xmlns:w10="urn:schemas-microsoft-com:office:word" xmlns:w="http://schemas.openxmlformats.org/wordprocessingml/2006/main" xmlns:w14="http://schemas.microsoft.com/office/word/2010/wordml" xmlns:w15="http://schemas.microsoft.com/office/word/2012/wordml" xmlns:w16cex="http://schemas.microsoft.com/office/word/2018/wordml/cex" xmlns:w16cid="http://schemas.microsoft.com/office/word/2016/wordml/cid" xmlns:w16="http://schemas.microsoft.com/office/word/2018/wordml" xmlns:w16se="http://schemas.microsoft.com/office/word/2015/wordml/symex" xmlns:wpg="http://schemas.microsoft.com/office/word/2010/wordprocessingGroup" xmlns:wpi="http://schemas.microsoft.com/office/word/2010/wordprocessingInk" xmlns:wne="http://schemas.microsoft.com/office/word/2006/wordml" xmlns:wps="http://schemas.microsoft.com/office/word/2010/wordprocessingShape" mc:Ignorable="w14 w15 w16se w16cid w16 w16cex wp14">
+<w:document xmlns:wpc="http://schemas.microsoft.com/office/word/2010/wordprocessingCanvas" xmlns:cx="http://schemas.microsoft.com/office/drawing/2014/chartex" xmlns:cx1="http://schemas.microsoft.com/office/drawing/2015/9/8/chartex" xmlns:cx2="http://schemas.microsoft.com/office/drawing/2015/10/21/chartex" xmlns:cx3="http://schemas.microsoft.com/office/drawing/2016/5/9/chartex" xmlns:cx4="http://schemas.microsoft.com/office/drawing/2016/5/10/chartex" xmlns:cx5="http://schemas.microsoft.com/office/drawing/2016/5/11/chartex" xmlns:cx6="http://schemas.microsoft.com/office/drawing/2016/5/12/chartex" xmlns:cx7="http://schemas.microsoft.com/office/drawing/2016/5/13/chartex" xmlns:cx8="http://schemas.microsoft.com/office/drawing/2016/5/14/chartex" xmlns:mc="http://schemas.openxmlformats.org/markup-compatibility/2006" xmlns:aink="http://schemas.microsoft.com/office/drawing/2016/ink" xmlns:am3d="http://schemas.microsoft.com/office/drawing/2017/model3d" xmlns:o="urn:schemas-microsoft-com:office:office" xmlns:r="http://schemas.openxmlformats.org/officeDocument/2006/relationships" xmlns:m="http://schemas.openxmlformats.org/officeDocument/2006/math" xmlns:v="urn:schemas-microsoft-com:vml" xmlns:wp14="http://schemas.microsoft.com/office/word/2010/wordprocessingDrawing" xmlns:wp="http://schemas.openxmlformats.org/drawingml/2006/wordprocessingDrawing" xmlns:w10="urn:schemas-microsoft-com:office:word" xmlns:w="http://schemas.openxmlformats.org/wordprocessingml/2006/main" xmlns:w14="http://schemas.microsoft.com/office/word/2010/wordml" xmlns:w15="http://schemas.microsoft.com/office/word/2012/wordml" xmlns:w16cex="http://schemas.microsoft.com/office/word/2018/wordml/cex" xmlns:w16cid="http://schemas.microsoft.com/office/word/2016/wordml/cid" xmlns:w16="http://schemas.microsoft.com/office/word/2018/wordml" xmlns:w16sdtdh="http://schemas.microsoft.com/office/word/2020/wordml/sdtdatahash" xmlns:w16se="http://schemas.microsoft.com/office/word/2015/wordml/symex" xmlns:wpg="http://schemas.microsoft.com/office/word/2010/wordprocessingGroup" xmlns:wpi="http://schemas.microsoft.com/office/word/2010/wordprocessingInk" xmlns:wne="http://schemas.microsoft.com/office/word/2006/wordml" xmlns:wps="http://schemas.microsoft.com/office/word/2010/wordprocessingShape" mc:Ignorable="w14 w15 w16se w16cid w16 w16cex w16sdtdh wp14">
   <w:body>
     <w:p>
       <w:pPr>
-        <w:pStyle w:val="KeinLeerraum"/>
+        <w:pStyle w:val="NoSpacing"/>
         <w:rPr>
           <w:rFonts w:ascii="Roboto" w:eastAsiaTheme="majorEastAsia" w:hAnsi="Roboto" w:cstheme="majorBidi"/>
           <w:sz w:val="72"/>
@@ -173,7 +173,7 @@
     </w:p>
     <w:p>
       <w:pPr>
-        <w:pStyle w:val="Textkrper"/>
+        <w:pStyle w:val="BodyText"/>
         <w:spacing w:before="93"/>
         <w:ind w:left="219" w:right="220"/>
         <w:jc w:val="center"/>
@@ -186,7 +186,7 @@
     </w:p>
     <w:p>
       <w:pPr>
-        <w:pStyle w:val="Textkrper"/>
+        <w:pStyle w:val="BodyText"/>
         <w:spacing w:before="93"/>
         <w:ind w:left="219" w:right="220"/>
         <w:jc w:val="center"/>
@@ -368,7 +368,25 @@
           <w:color w:val="333333"/>
           <w:lang w:val="en-US"/>
         </w:rPr>
-        <w:t xml:space="preserve">-EN; </w:t>
+        <w:t>-</w:t>
+      </w:r>
+      <w:proofErr w:type="gramStart"/>
+      <w:r>
+        <w:rPr>
+          <w:rFonts w:ascii="Roboto" w:hAnsi="Roboto"/>
+          <w:color w:val="333333"/>
+          <w:lang w:val="en-US"/>
+        </w:rPr>
+        <w:t>EN;</w:t>
+      </w:r>
+      <w:proofErr w:type="gramEnd"/>
+      <w:r>
+        <w:rPr>
+          <w:rFonts w:ascii="Roboto" w:hAnsi="Roboto"/>
+          <w:color w:val="333333"/>
+          <w:lang w:val="en-US"/>
+        </w:rPr>
+        <w:t xml:space="preserve"> </w:t>
       </w:r>
     </w:p>
     <w:bookmarkEnd w:id="0"/>
@@ -517,7 +535,7 @@
     </w:p>
     <w:p>
       <w:pPr>
-        <w:pStyle w:val="Kopfzeile"/>
+        <w:pStyle w:val="Header"/>
         <w:spacing w:line="276" w:lineRule="auto"/>
         <w:jc w:val="center"/>
         <w:rPr>
@@ -528,7 +546,7 @@
     </w:p>
     <w:p>
       <w:pPr>
-        <w:pStyle w:val="Kopfzeile"/>
+        <w:pStyle w:val="Header"/>
         <w:spacing w:line="276" w:lineRule="auto"/>
         <w:rPr>
           <w:rFonts w:ascii="Roboto" w:hAnsi="Roboto" w:cs="Arial"/>
@@ -538,7 +556,7 @@
     </w:p>
     <w:p>
       <w:pPr>
-        <w:pStyle w:val="Kopfzeile"/>
+        <w:pStyle w:val="Header"/>
         <w:spacing w:line="276" w:lineRule="auto"/>
         <w:jc w:val="center"/>
         <w:rPr>
@@ -1037,7 +1055,27 @@
           <w:szCs w:val="22"/>
           <w:lang w:val="en-US"/>
         </w:rPr>
-        <w:t xml:space="preserve">orrect answers result in plus points, incorrect answers result in a deduction of points, but only with regard to the respective question. If the wrong answer to a question leads to a negative </w:t>
+        <w:t xml:space="preserve">orrect answers result in plus points, incorrect answers result in a deduction of points, but only </w:t>
+      </w:r>
+      <w:proofErr w:type="gramStart"/>
+      <w:r>
+        <w:rPr>
+          <w:rFonts w:ascii="Roboto" w:hAnsi="Roboto"/>
+          <w:color w:val="000000" w:themeColor="text1"/>
+          <w:szCs w:val="22"/>
+          <w:lang w:val="en-US"/>
+        </w:rPr>
+        <w:t>with regard to</w:t>
+      </w:r>
+      <w:proofErr w:type="gramEnd"/>
+      <w:r>
+        <w:rPr>
+          <w:rFonts w:ascii="Roboto" w:hAnsi="Roboto"/>
+          <w:color w:val="000000" w:themeColor="text1"/>
+          <w:szCs w:val="22"/>
+          <w:lang w:val="en-US"/>
+        </w:rPr>
+        <w:t xml:space="preserve"> the respective question. If the wrong answer to a question leads to a negative </w:t>
       </w:r>
       <w:r>
         <w:rPr>
@@ -1537,7 +1575,7 @@
     </w:p>
     <w:p>
       <w:pPr>
-        <w:pStyle w:val="KeinLeerraum"/>
+        <w:pStyle w:val="NoSpacing"/>
         <w:rPr>
           <w:rFonts w:ascii="Roboto" w:hAnsi="Roboto"/>
           <w:sz w:val="16"/>
@@ -1584,7 +1622,7 @@
       </w:hyperlink>
       <w:r>
         <w:rPr>
-          <w:rStyle w:val="Funotenzeichen"/>
+          <w:rStyle w:val="FootnoteReference"/>
           <w:rFonts w:ascii="Roboto" w:eastAsiaTheme="minorHAnsi" w:hAnsi="Roboto" w:cstheme="minorBidi"/>
           <w:color w:val="0000FF"/>
           <w:szCs w:val="22"/>
@@ -1824,8 +1862,19 @@
           <w:szCs w:val="22"/>
           <w:lang w:val="en-US"/>
         </w:rPr>
-        <w:t xml:space="preserve"> that the iSAQB</w:t>
-      </w:r>
+        <w:t xml:space="preserve"> that the </w:t>
+      </w:r>
+      <w:proofErr w:type="spellStart"/>
+      <w:r>
+        <w:rPr>
+          <w:rFonts w:ascii="Roboto" w:hAnsi="Roboto"/>
+          <w:color w:val="000000" w:themeColor="text1"/>
+          <w:szCs w:val="22"/>
+          <w:lang w:val="en-US"/>
+        </w:rPr>
+        <w:t>iSAQB</w:t>
+      </w:r>
+      <w:proofErr w:type="spellEnd"/>
       <w:r>
         <w:rPr>
           <w:rFonts w:ascii="Roboto" w:hAnsi="Roboto"/>
@@ -2015,7 +2064,6 @@
           <w:szCs w:val="28"/>
           <w:lang w:val="en-GB"/>
         </w:rPr>
-        <w:lastRenderedPageBreak/>
         <w:t>Question 1</w:t>
       </w:r>
       <w:r>
@@ -2088,6 +2136,7 @@
           <w:szCs w:val="22"/>
           <w:lang w:val="en-GB"/>
         </w:rPr>
+        <w:lastRenderedPageBreak/>
         <w:softHyphen/>
       </w:r>
       <w:r>
@@ -2169,7 +2218,7 @@
     </w:p>
     <w:p>
       <w:pPr>
-        <w:pStyle w:val="Textkrper"/>
+        <w:pStyle w:val="BodyText"/>
         <w:rPr>
           <w:rFonts w:ascii="Roboto" w:hAnsi="Roboto"/>
           <w:lang w:val="en-US"/>
@@ -2219,7 +2268,7 @@
     </w:p>
     <w:p>
       <w:pPr>
-        <w:pStyle w:val="Textkrper"/>
+        <w:pStyle w:val="BodyText"/>
         <w:ind w:left="710" w:hanging="710"/>
         <w:rPr>
           <w:rFonts w:ascii="Roboto" w:hAnsi="Roboto" w:cs="Times New Roman"/>
@@ -2269,12 +2318,36 @@
           <w:lang w:val="en-US"/>
         </w:rPr>
         <w:tab/>
-        <w:t xml:space="preserve">One for every kind of software system (e.g. “embedded”, “real-time”, “decision </w:t>
-      </w:r>
-    </w:p>
-    <w:p>
-      <w:pPr>
-        <w:pStyle w:val="Textkrper"/>
+        <w:t>One for every kind of software system (</w:t>
+      </w:r>
+      <w:proofErr w:type="gramStart"/>
+      <w:r>
+        <w:rPr>
+          <w:rFonts w:ascii="Roboto" w:hAnsi="Roboto" w:cs="Times New Roman"/>
+          <w:b w:val="0"/>
+          <w:bCs w:val="0"/>
+          <w:sz w:val="22"/>
+          <w:szCs w:val="22"/>
+          <w:lang w:val="en-US"/>
+        </w:rPr>
+        <w:t>e.g.</w:t>
+      </w:r>
+      <w:proofErr w:type="gramEnd"/>
+      <w:r>
+        <w:rPr>
+          <w:rFonts w:ascii="Roboto" w:hAnsi="Roboto" w:cs="Times New Roman"/>
+          <w:b w:val="0"/>
+          <w:bCs w:val="0"/>
+          <w:sz w:val="22"/>
+          <w:szCs w:val="22"/>
+          <w:lang w:val="en-US"/>
+        </w:rPr>
+        <w:t xml:space="preserve"> “embedded”, “real-time”, “decision </w:t>
+      </w:r>
+    </w:p>
+    <w:p>
+      <w:pPr>
+        <w:pStyle w:val="BodyText"/>
         <w:ind w:left="710" w:firstLine="706"/>
         <w:rPr>
           <w:rFonts w:ascii="Roboto" w:hAnsi="Roboto" w:cs="Times New Roman"/>
@@ -2369,7 +2442,7 @@
     </w:p>
     <w:p>
       <w:pPr>
-        <w:pStyle w:val="berschrift2"/>
+        <w:pStyle w:val="Heading2"/>
         <w:pBdr>
           <w:top w:val="single" w:sz="6" w:space="1" w:color="auto"/>
           <w:bottom w:val="single" w:sz="6" w:space="1" w:color="auto"/>
@@ -2517,18 +2590,18 @@
     </w:p>
     <w:p>
       <w:pPr>
-        <w:pStyle w:val="Textkrper"/>
-        <w:rPr>
-          <w:rFonts w:ascii="Roboto" w:hAnsi="Roboto"/>
-          <w:sz w:val="22"/>
-          <w:szCs w:val="22"/>
-          <w:lang w:val="en-US"/>
-        </w:rPr>
-      </w:pPr>
-    </w:p>
-    <w:p>
-      <w:pPr>
-        <w:pStyle w:val="Textkrper"/>
+        <w:pStyle w:val="BodyText"/>
+        <w:rPr>
+          <w:rFonts w:ascii="Roboto" w:hAnsi="Roboto"/>
+          <w:sz w:val="22"/>
+          <w:szCs w:val="22"/>
+          <w:lang w:val="en-US"/>
+        </w:rPr>
+      </w:pPr>
+    </w:p>
+    <w:p>
+      <w:pPr>
+        <w:pStyle w:val="BodyText"/>
         <w:rPr>
           <w:rFonts w:ascii="Roboto" w:hAnsi="Roboto" w:cs="Times New Roman"/>
           <w:b w:val="0"/>
@@ -2582,7 +2655,7 @@
     </w:p>
     <w:p>
       <w:pPr>
-        <w:pStyle w:val="Textkrper"/>
+        <w:pStyle w:val="BodyText"/>
         <w:rPr>
           <w:rFonts w:ascii="Roboto" w:hAnsi="Roboto" w:cs="Times New Roman"/>
           <w:b w:val="0"/>
@@ -2636,7 +2709,7 @@
     </w:p>
     <w:p>
       <w:pPr>
-        <w:pStyle w:val="Textkrper"/>
+        <w:pStyle w:val="BodyText"/>
         <w:rPr>
           <w:rFonts w:ascii="Roboto" w:hAnsi="Roboto" w:cs="Times New Roman"/>
           <w:b w:val="0"/>
@@ -2682,7 +2755,7 @@
     </w:p>
     <w:p>
       <w:pPr>
-        <w:pStyle w:val="Textkrper"/>
+        <w:pStyle w:val="BodyText"/>
         <w:rPr>
           <w:rFonts w:ascii="Roboto" w:hAnsi="Roboto" w:cs="Times New Roman"/>
           <w:b w:val="0"/>
@@ -2728,7 +2801,7 @@
     </w:p>
     <w:p>
       <w:pPr>
-        <w:pStyle w:val="Textkrper"/>
+        <w:pStyle w:val="BodyText"/>
         <w:rPr>
           <w:rFonts w:ascii="Roboto" w:hAnsi="Roboto" w:cs="Times New Roman"/>
           <w:b w:val="0"/>
@@ -2774,46 +2847,46 @@
     </w:p>
     <w:p>
       <w:pPr>
-        <w:pStyle w:val="Textkrper"/>
-        <w:rPr>
-          <w:rFonts w:ascii="Roboto" w:hAnsi="Roboto" w:cs="Times New Roman"/>
-          <w:b w:val="0"/>
-          <w:bCs w:val="0"/>
-          <w:sz w:val="22"/>
-          <w:szCs w:val="22"/>
-          <w:lang w:val="en-US"/>
-        </w:rPr>
-      </w:pPr>
-    </w:p>
-    <w:p>
-      <w:pPr>
-        <w:pStyle w:val="Textkrper"/>
-        <w:rPr>
-          <w:rFonts w:ascii="Roboto" w:hAnsi="Roboto" w:cs="Times New Roman"/>
-          <w:b w:val="0"/>
-          <w:bCs w:val="0"/>
-          <w:sz w:val="22"/>
-          <w:szCs w:val="22"/>
-          <w:lang w:val="en-US"/>
-        </w:rPr>
-      </w:pPr>
-    </w:p>
-    <w:p>
-      <w:pPr>
-        <w:pStyle w:val="Textkrper"/>
-        <w:rPr>
-          <w:rFonts w:ascii="Roboto" w:hAnsi="Roboto" w:cs="Times New Roman"/>
-          <w:b w:val="0"/>
-          <w:bCs w:val="0"/>
-          <w:sz w:val="22"/>
-          <w:szCs w:val="22"/>
-          <w:lang w:val="en-US"/>
-        </w:rPr>
-      </w:pPr>
-    </w:p>
-    <w:p>
-      <w:pPr>
-        <w:pStyle w:val="berschrift2"/>
+        <w:pStyle w:val="BodyText"/>
+        <w:rPr>
+          <w:rFonts w:ascii="Roboto" w:hAnsi="Roboto" w:cs="Times New Roman"/>
+          <w:b w:val="0"/>
+          <w:bCs w:val="0"/>
+          <w:sz w:val="22"/>
+          <w:szCs w:val="22"/>
+          <w:lang w:val="en-US"/>
+        </w:rPr>
+      </w:pPr>
+    </w:p>
+    <w:p>
+      <w:pPr>
+        <w:pStyle w:val="BodyText"/>
+        <w:rPr>
+          <w:rFonts w:ascii="Roboto" w:hAnsi="Roboto" w:cs="Times New Roman"/>
+          <w:b w:val="0"/>
+          <w:bCs w:val="0"/>
+          <w:sz w:val="22"/>
+          <w:szCs w:val="22"/>
+          <w:lang w:val="en-US"/>
+        </w:rPr>
+      </w:pPr>
+    </w:p>
+    <w:p>
+      <w:pPr>
+        <w:pStyle w:val="BodyText"/>
+        <w:rPr>
+          <w:rFonts w:ascii="Roboto" w:hAnsi="Roboto" w:cs="Times New Roman"/>
+          <w:b w:val="0"/>
+          <w:bCs w:val="0"/>
+          <w:sz w:val="22"/>
+          <w:szCs w:val="22"/>
+          <w:lang w:val="en-US"/>
+        </w:rPr>
+      </w:pPr>
+    </w:p>
+    <w:p>
+      <w:pPr>
+        <w:pStyle w:val="Heading2"/>
         <w:pBdr>
           <w:top w:val="single" w:sz="6" w:space="1" w:color="auto"/>
           <w:bottom w:val="single" w:sz="6" w:space="1" w:color="auto"/>
@@ -3000,7 +3073,7 @@
     </w:p>
     <w:p>
       <w:pPr>
-        <w:pStyle w:val="Textkrper"/>
+        <w:pStyle w:val="BodyText"/>
         <w:rPr>
           <w:rFonts w:ascii="Roboto" w:hAnsi="Roboto" w:cs="Times New Roman"/>
           <w:b w:val="0"/>
@@ -3114,7 +3187,7 @@
     </w:p>
     <w:p>
       <w:pPr>
-        <w:pStyle w:val="Textkrper"/>
+        <w:pStyle w:val="BodyText"/>
         <w:ind w:left="708" w:firstLine="708"/>
         <w:rPr>
           <w:rFonts w:ascii="Roboto" w:hAnsi="Roboto" w:cs="Times New Roman"/>
@@ -3139,7 +3212,7 @@
     </w:p>
     <w:p>
       <w:pPr>
-        <w:pStyle w:val="Textkrper"/>
+        <w:pStyle w:val="BodyText"/>
         <w:ind w:left="708" w:hanging="708"/>
         <w:rPr>
           <w:rFonts w:ascii="Roboto" w:hAnsi="Roboto" w:cs="Times New Roman"/>
@@ -3188,7 +3261,7 @@
     </w:p>
     <w:p>
       <w:pPr>
-        <w:pStyle w:val="Textkrper"/>
+        <w:pStyle w:val="BodyText"/>
         <w:ind w:left="708" w:firstLine="708"/>
         <w:rPr>
           <w:rFonts w:ascii="Roboto" w:hAnsi="Roboto" w:cs="Times New Roman"/>
@@ -3213,7 +3286,7 @@
     </w:p>
     <w:p>
       <w:pPr>
-        <w:pStyle w:val="Textkrper"/>
+        <w:pStyle w:val="BodyText"/>
         <w:rPr>
           <w:rFonts w:ascii="Roboto" w:hAnsi="Roboto" w:cs="Times New Roman"/>
           <w:b w:val="0"/>
@@ -3459,7 +3532,6 @@
           <w:szCs w:val="28"/>
           <w:lang w:val="en-GB"/>
         </w:rPr>
-        <w:lastRenderedPageBreak/>
         <w:t>Question 4</w:t>
       </w:r>
       <w:r>
@@ -3618,6 +3690,7 @@
           <w:szCs w:val="22"/>
           <w:lang w:val="en-GB"/>
         </w:rPr>
+        <w:lastRenderedPageBreak/>
         <w:softHyphen/>
       </w:r>
       <w:r>
@@ -3718,7 +3791,7 @@
     </w:p>
     <w:p>
       <w:pPr>
-        <w:pStyle w:val="Textkrper"/>
+        <w:pStyle w:val="BodyText"/>
         <w:rPr>
           <w:rFonts w:ascii="Roboto" w:hAnsi="Roboto" w:cs="Times New Roman"/>
           <w:b w:val="0"/>
@@ -3757,7 +3830,7 @@
     </w:p>
     <w:p>
       <w:pPr>
-        <w:pStyle w:val="Textkrper"/>
+        <w:pStyle w:val="BodyText"/>
         <w:rPr>
           <w:rFonts w:ascii="Roboto" w:hAnsi="Roboto" w:cs="Times New Roman"/>
           <w:b w:val="0"/>
@@ -3819,7 +3892,7 @@
     </w:p>
     <w:p>
       <w:pPr>
-        <w:pStyle w:val="Textkrper"/>
+        <w:pStyle w:val="BodyText"/>
         <w:rPr>
           <w:rFonts w:ascii="Roboto" w:eastAsiaTheme="minorHAnsi" w:hAnsi="Roboto" w:cstheme="minorBidi"/>
           <w:b w:val="0"/>
@@ -3970,7 +4043,7 @@
     </w:p>
     <w:p>
       <w:pPr>
-        <w:pStyle w:val="Textkrper"/>
+        <w:pStyle w:val="BodyText"/>
         <w:rPr>
           <w:rFonts w:ascii="Roboto" w:hAnsi="Roboto"/>
           <w:b w:val="0"/>
@@ -4198,7 +4271,7 @@
     </w:p>
     <w:p>
       <w:pPr>
-        <w:pStyle w:val="berschrift2"/>
+        <w:pStyle w:val="Heading2"/>
         <w:pBdr>
           <w:top w:val="single" w:sz="6" w:space="1" w:color="auto"/>
           <w:bottom w:val="single" w:sz="6" w:space="1" w:color="auto"/>
@@ -4393,7 +4466,7 @@
     </w:p>
     <w:p>
       <w:pPr>
-        <w:pStyle w:val="Textkrper"/>
+        <w:pStyle w:val="BodyText"/>
         <w:rPr>
           <w:rFonts w:ascii="Roboto" w:hAnsi="Roboto" w:cs="Times New Roman"/>
           <w:b w:val="0"/>
@@ -4516,7 +4589,7 @@
     </w:p>
     <w:p>
       <w:pPr>
-        <w:pStyle w:val="Textkrper"/>
+        <w:pStyle w:val="BodyText"/>
         <w:ind w:left="708" w:hanging="708"/>
         <w:rPr>
           <w:rFonts w:ascii="Roboto" w:hAnsi="Roboto" w:cs="Times New Roman"/>
@@ -4575,7 +4648,7 @@
     </w:p>
     <w:p>
       <w:pPr>
-        <w:pStyle w:val="Textkrper"/>
+        <w:pStyle w:val="BodyText"/>
         <w:rPr>
           <w:rFonts w:ascii="Roboto" w:hAnsi="Roboto" w:cs="Times New Roman"/>
           <w:b w:val="0"/>
@@ -4878,7 +4951,7 @@
     </w:p>
     <w:p>
       <w:pPr>
-        <w:pStyle w:val="berschrift2"/>
+        <w:pStyle w:val="Heading2"/>
         <w:pBdr>
           <w:top w:val="single" w:sz="6" w:space="0" w:color="auto"/>
           <w:bottom w:val="single" w:sz="6" w:space="1" w:color="auto"/>
@@ -5073,7 +5146,7 @@
     </w:p>
     <w:p>
       <w:pPr>
-        <w:pStyle w:val="Textkrper"/>
+        <w:pStyle w:val="BodyText"/>
         <w:rPr>
           <w:sz w:val="22"/>
           <w:szCs w:val="22"/>
@@ -5083,7 +5156,7 @@
     </w:p>
     <w:p>
       <w:pPr>
-        <w:pStyle w:val="Textkrper"/>
+        <w:pStyle w:val="BodyText"/>
         <w:rPr>
           <w:rFonts w:ascii="Roboto" w:hAnsi="Roboto" w:cs="Times New Roman"/>
           <w:b w:val="0"/>
@@ -5223,7 +5296,7 @@
     </w:p>
     <w:p>
       <w:pPr>
-        <w:pStyle w:val="Textkrper"/>
+        <w:pStyle w:val="BodyText"/>
         <w:ind w:left="708" w:hanging="708"/>
         <w:rPr>
           <w:rFonts w:ascii="Roboto" w:hAnsi="Roboto" w:cs="Times New Roman"/>
@@ -5282,7 +5355,7 @@
     </w:p>
     <w:p>
       <w:pPr>
-        <w:pStyle w:val="Textkrper"/>
+        <w:pStyle w:val="BodyText"/>
         <w:rPr>
           <w:rFonts w:ascii="Roboto" w:hAnsi="Roboto"/>
           <w:b w:val="0"/>
@@ -5366,7 +5439,7 @@
     <w:bookmarkEnd w:id="14"/>
     <w:p>
       <w:pPr>
-        <w:pStyle w:val="Textkrper"/>
+        <w:pStyle w:val="BodyText"/>
         <w:rPr>
           <w:rFonts w:ascii="Roboto" w:hAnsi="Roboto"/>
           <w:b w:val="0"/>
@@ -5446,46 +5519,46 @@
     </w:p>
     <w:p>
       <w:pPr>
-        <w:pStyle w:val="Textkrper"/>
-        <w:rPr>
-          <w:rFonts w:ascii="Roboto" w:hAnsi="Roboto"/>
-          <w:b w:val="0"/>
-          <w:bCs w:val="0"/>
-          <w:sz w:val="22"/>
-          <w:szCs w:val="22"/>
-          <w:lang w:val="en-US"/>
-        </w:rPr>
-      </w:pPr>
-    </w:p>
-    <w:p>
-      <w:pPr>
-        <w:pStyle w:val="Textkrper"/>
-        <w:rPr>
-          <w:rFonts w:ascii="Roboto" w:hAnsi="Roboto"/>
-          <w:b w:val="0"/>
-          <w:bCs w:val="0"/>
-          <w:sz w:val="22"/>
-          <w:szCs w:val="22"/>
-          <w:lang w:val="en-US"/>
-        </w:rPr>
-      </w:pPr>
-    </w:p>
-    <w:p>
-      <w:pPr>
-        <w:pStyle w:val="Textkrper"/>
-        <w:rPr>
-          <w:rFonts w:ascii="Roboto" w:hAnsi="Roboto"/>
-          <w:b w:val="0"/>
-          <w:bCs w:val="0"/>
-          <w:sz w:val="22"/>
-          <w:szCs w:val="22"/>
-          <w:lang w:val="en-US"/>
-        </w:rPr>
-      </w:pPr>
-    </w:p>
-    <w:p>
-      <w:pPr>
-        <w:pStyle w:val="berschrift2"/>
+        <w:pStyle w:val="BodyText"/>
+        <w:rPr>
+          <w:rFonts w:ascii="Roboto" w:hAnsi="Roboto"/>
+          <w:b w:val="0"/>
+          <w:bCs w:val="0"/>
+          <w:sz w:val="22"/>
+          <w:szCs w:val="22"/>
+          <w:lang w:val="en-US"/>
+        </w:rPr>
+      </w:pPr>
+    </w:p>
+    <w:p>
+      <w:pPr>
+        <w:pStyle w:val="BodyText"/>
+        <w:rPr>
+          <w:rFonts w:ascii="Roboto" w:hAnsi="Roboto"/>
+          <w:b w:val="0"/>
+          <w:bCs w:val="0"/>
+          <w:sz w:val="22"/>
+          <w:szCs w:val="22"/>
+          <w:lang w:val="en-US"/>
+        </w:rPr>
+      </w:pPr>
+    </w:p>
+    <w:p>
+      <w:pPr>
+        <w:pStyle w:val="BodyText"/>
+        <w:rPr>
+          <w:rFonts w:ascii="Roboto" w:hAnsi="Roboto"/>
+          <w:b w:val="0"/>
+          <w:bCs w:val="0"/>
+          <w:sz w:val="22"/>
+          <w:szCs w:val="22"/>
+          <w:lang w:val="en-US"/>
+        </w:rPr>
+      </w:pPr>
+    </w:p>
+    <w:p>
+      <w:pPr>
+        <w:pStyle w:val="Heading2"/>
         <w:pBdr>
           <w:top w:val="single" w:sz="6" w:space="0" w:color="auto"/>
           <w:bottom w:val="single" w:sz="6" w:space="1" w:color="auto"/>
@@ -5612,7 +5685,7 @@
     </w:p>
     <w:p>
       <w:pPr>
-        <w:pStyle w:val="Textkrper"/>
+        <w:pStyle w:val="BodyText"/>
         <w:rPr>
           <w:rFonts w:ascii="Roboto" w:hAnsi="Roboto"/>
           <w:b w:val="0"/>
@@ -5744,7 +5817,7 @@
     </w:p>
     <w:p>
       <w:pPr>
-        <w:pStyle w:val="Textkrper"/>
+        <w:pStyle w:val="BodyText"/>
         <w:ind w:left="1416" w:firstLine="708"/>
         <w:rPr>
           <w:rFonts w:ascii="Roboto" w:hAnsi="Roboto" w:cs="Times New Roman"/>
@@ -5769,7 +5842,7 @@
     </w:p>
     <w:p>
       <w:pPr>
-        <w:pStyle w:val="Textkrper"/>
+        <w:pStyle w:val="BodyText"/>
         <w:rPr>
           <w:rFonts w:ascii="Roboto" w:hAnsi="Roboto"/>
           <w:b w:val="0"/>
@@ -5849,7 +5922,7 @@
     </w:p>
     <w:p>
       <w:pPr>
-        <w:pStyle w:val="Textkrper"/>
+        <w:pStyle w:val="BodyText"/>
         <w:ind w:left="2124"/>
         <w:rPr>
           <w:rFonts w:ascii="Roboto" w:hAnsi="Roboto"/>
@@ -6065,7 +6138,7 @@
     </w:p>
     <w:p>
       <w:pPr>
-        <w:pStyle w:val="berschrift2"/>
+        <w:pStyle w:val="Heading2"/>
         <w:pBdr>
           <w:top w:val="single" w:sz="6" w:space="1" w:color="auto"/>
           <w:bottom w:val="single" w:sz="6" w:space="1" w:color="auto"/>
@@ -6251,7 +6324,7 @@
     </w:p>
     <w:p>
       <w:pPr>
-        <w:pStyle w:val="Textkrper"/>
+        <w:pStyle w:val="BodyText"/>
         <w:rPr>
           <w:sz w:val="22"/>
           <w:szCs w:val="22"/>
@@ -6261,7 +6334,7 @@
     </w:p>
     <w:p>
       <w:pPr>
-        <w:pStyle w:val="Textkrper"/>
+        <w:pStyle w:val="BodyText"/>
         <w:rPr>
           <w:rFonts w:ascii="Roboto" w:hAnsi="Roboto" w:cs="Times New Roman"/>
           <w:b w:val="0"/>
@@ -6394,7 +6467,7 @@
     </w:p>
     <w:p>
       <w:pPr>
-        <w:pStyle w:val="Textkrper"/>
+        <w:pStyle w:val="BodyText"/>
         <w:ind w:left="708" w:hanging="708"/>
         <w:rPr>
           <w:rFonts w:ascii="Roboto" w:hAnsi="Roboto" w:cs="Times New Roman"/>
@@ -6559,7 +6632,6 @@
           <w:szCs w:val="28"/>
           <w:lang w:val="en-GB"/>
         </w:rPr>
-        <w:lastRenderedPageBreak/>
         <w:t>Question 9</w:t>
       </w:r>
       <w:r>
@@ -6664,6 +6736,7 @@
           <w:szCs w:val="22"/>
           <w:lang w:val="en-GB"/>
         </w:rPr>
+        <w:lastRenderedPageBreak/>
         <w:softHyphen/>
       </w:r>
       <w:r>
@@ -6950,7 +7023,7 @@
     </w:p>
     <w:p>
       <w:pPr>
-        <w:pStyle w:val="Textkrper"/>
+        <w:pStyle w:val="BodyText"/>
         <w:rPr>
           <w:rFonts w:ascii="Roboto" w:hAnsi="Roboto"/>
           <w:b w:val="0"/>
@@ -7159,7 +7232,7 @@
     </w:p>
     <w:p>
       <w:pPr>
-        <w:pStyle w:val="berschrift2"/>
+        <w:pStyle w:val="Heading2"/>
         <w:pBdr>
           <w:top w:val="single" w:sz="6" w:space="1" w:color="auto"/>
           <w:bottom w:val="single" w:sz="6" w:space="1" w:color="auto"/>
@@ -7345,7 +7418,7 @@
     </w:p>
     <w:p>
       <w:pPr>
-        <w:pStyle w:val="Textkrper"/>
+        <w:pStyle w:val="BodyText"/>
         <w:rPr>
           <w:rFonts w:ascii="Roboto" w:hAnsi="Roboto"/>
           <w:sz w:val="22"/>
@@ -7356,7 +7429,7 @@
     </w:p>
     <w:p>
       <w:pPr>
-        <w:pStyle w:val="Textkrper"/>
+        <w:pStyle w:val="BodyText"/>
         <w:rPr>
           <w:rFonts w:ascii="Roboto" w:hAnsi="Roboto" w:cs="Times New Roman"/>
           <w:b w:val="0"/>
@@ -7441,7 +7514,19 @@
           <w:szCs w:val="22"/>
           <w:lang w:val="en-US"/>
         </w:rPr>
-        <w:t xml:space="preserve"> the business</w:t>
+        <w:t xml:space="preserve"> the </w:t>
+      </w:r>
+      <w:proofErr w:type="gramStart"/>
+      <w:r>
+        <w:rPr>
+          <w:rFonts w:ascii="Roboto" w:hAnsi="Roboto"/>
+          <w:b w:val="0"/>
+          <w:bCs w:val="0"/>
+          <w:sz w:val="22"/>
+          <w:szCs w:val="22"/>
+          <w:lang w:val="en-US"/>
+        </w:rPr>
+        <w:t>business</w:t>
       </w:r>
       <w:r>
         <w:rPr>
@@ -7463,7 +7548,19 @@
           <w:szCs w:val="22"/>
           <w:lang w:val="en-US"/>
         </w:rPr>
-        <w:t xml:space="preserve">people to </w:t>
+        <w:t>people</w:t>
+      </w:r>
+      <w:proofErr w:type="gramEnd"/>
+      <w:r>
+        <w:rPr>
+          <w:rFonts w:ascii="Roboto" w:hAnsi="Roboto"/>
+          <w:b w:val="0"/>
+          <w:bCs w:val="0"/>
+          <w:sz w:val="22"/>
+          <w:szCs w:val="22"/>
+          <w:lang w:val="en-US"/>
+        </w:rPr>
+        <w:t xml:space="preserve"> to </w:t>
       </w:r>
       <w:r>
         <w:rPr>
@@ -7577,7 +7674,7 @@
     </w:p>
     <w:p>
       <w:pPr>
-        <w:pStyle w:val="Textkrper"/>
+        <w:pStyle w:val="BodyText"/>
         <w:ind w:left="708" w:hanging="708"/>
         <w:rPr>
           <w:rFonts w:ascii="Roboto" w:hAnsi="Roboto" w:cs="Times New Roman"/>
@@ -7708,10 +7805,19 @@
           <w:rFonts w:ascii="Roboto" w:hAnsi="Roboto"/>
           <w:lang w:val="en-US"/>
         </w:rPr>
-        <w:t>development team</w:t>
+        <w:t xml:space="preserve">development </w:t>
+      </w:r>
+      <w:proofErr w:type="gramStart"/>
+      <w:r>
+        <w:rPr>
+          <w:rFonts w:ascii="Roboto" w:hAnsi="Roboto"/>
+          <w:lang w:val="en-US"/>
+        </w:rPr>
+        <w:t>team</w:t>
       </w:r>
       <w:bookmarkEnd w:id="15"/>
       <w:bookmarkEnd w:id="16"/>
+      <w:proofErr w:type="gramEnd"/>
       <w:r>
         <w:rPr>
           <w:rFonts w:ascii="Roboto" w:hAnsi="Roboto"/>
@@ -7876,7 +7982,7 @@
     </w:p>
     <w:p>
       <w:pPr>
-        <w:pStyle w:val="berschrift2"/>
+        <w:pStyle w:val="Heading2"/>
         <w:pBdr>
           <w:top w:val="single" w:sz="6" w:space="1" w:color="auto"/>
           <w:bottom w:val="single" w:sz="6" w:space="1" w:color="auto"/>
@@ -8013,7 +8119,7 @@
     </w:p>
     <w:p>
       <w:pPr>
-        <w:pStyle w:val="Textkrper"/>
+        <w:pStyle w:val="BodyText"/>
         <w:rPr>
           <w:sz w:val="22"/>
           <w:szCs w:val="22"/>
@@ -8023,7 +8129,7 @@
     </w:p>
     <w:p>
       <w:pPr>
-        <w:pStyle w:val="Textkrper"/>
+        <w:pStyle w:val="BodyText"/>
         <w:rPr>
           <w:rFonts w:ascii="Roboto" w:hAnsi="Roboto" w:cs="Times New Roman"/>
           <w:b w:val="0"/>
@@ -8167,7 +8273,7 @@
     </w:p>
     <w:p>
       <w:pPr>
-        <w:pStyle w:val="Textkrper"/>
+        <w:pStyle w:val="BodyText"/>
         <w:ind w:left="708" w:hanging="708"/>
         <w:rPr>
           <w:rFonts w:ascii="Roboto" w:hAnsi="Roboto" w:cs="Times New Roman"/>
@@ -8320,7 +8426,7 @@
     </w:p>
     <w:p>
       <w:pPr>
-        <w:pStyle w:val="Textkrper"/>
+        <w:pStyle w:val="BodyText"/>
         <w:rPr>
           <w:rFonts w:ascii="Roboto" w:hAnsi="Roboto"/>
           <w:b w:val="0"/>
@@ -8333,7 +8439,7 @@
     </w:p>
     <w:p>
       <w:pPr>
-        <w:pStyle w:val="Textkrper"/>
+        <w:pStyle w:val="BodyText"/>
         <w:rPr>
           <w:rFonts w:ascii="Roboto" w:hAnsi="Roboto"/>
           <w:sz w:val="22"/>
@@ -8344,7 +8450,7 @@
     </w:p>
     <w:p>
       <w:pPr>
-        <w:pStyle w:val="Textkrper"/>
+        <w:pStyle w:val="BodyText"/>
         <w:rPr>
           <w:rFonts w:ascii="Roboto" w:hAnsi="Roboto"/>
           <w:sz w:val="22"/>
@@ -8688,7 +8794,7 @@
     </w:p>
     <w:p>
       <w:pPr>
-        <w:pStyle w:val="Textkrper"/>
+        <w:pStyle w:val="BodyText"/>
         <w:spacing w:before="1"/>
         <w:rPr>
           <w:rFonts w:ascii="Roboto" w:hAnsi="Roboto" w:cs="Times New Roman"/>
@@ -8814,7 +8920,23 @@
           <w:rFonts w:ascii="Roboto" w:hAnsi="Roboto" w:cs="Times New Roman"/>
           <w:lang w:val="en-US"/>
         </w:rPr>
-        <w:t xml:space="preserve">Each iteration of an agile development approach could have a impact on the </w:t>
+        <w:t xml:space="preserve">Each iteration of an agile development approach could have </w:t>
+      </w:r>
+      <w:proofErr w:type="gramStart"/>
+      <w:r>
+        <w:rPr>
+          <w:rFonts w:ascii="Roboto" w:hAnsi="Roboto" w:cs="Times New Roman"/>
+          <w:lang w:val="en-US"/>
+        </w:rPr>
+        <w:t>a</w:t>
+      </w:r>
+      <w:proofErr w:type="gramEnd"/>
+      <w:r>
+        <w:rPr>
+          <w:rFonts w:ascii="Roboto" w:hAnsi="Roboto" w:cs="Times New Roman"/>
+          <w:lang w:val="en-US"/>
+        </w:rPr>
+        <w:t xml:space="preserve"> impact on the </w:t>
       </w:r>
       <w:r>
         <w:rPr>
@@ -9179,7 +9301,6 @@
           <w:szCs w:val="28"/>
           <w:lang w:val="en-GB"/>
         </w:rPr>
-        <w:lastRenderedPageBreak/>
         <w:t>Question 14</w:t>
       </w:r>
       <w:r>
@@ -9781,7 +9902,7 @@
     </w:p>
     <w:p>
       <w:pPr>
-        <w:pStyle w:val="berschrift2"/>
+        <w:pStyle w:val="Heading2"/>
         <w:pBdr>
           <w:top w:val="single" w:sz="6" w:space="1" w:color="auto"/>
           <w:bottom w:val="single" w:sz="6" w:space="1" w:color="auto"/>
@@ -9915,7 +10036,25 @@
           <w:sz w:val="22"/>
           <w:szCs w:val="20"/>
         </w:rPr>
-        <w:t>What does the rule „explicit, not implicit“ mean for architecture work?</w:t>
+        <w:t xml:space="preserve">What does the rule „explicit, not </w:t>
+      </w:r>
+      <w:proofErr w:type="gramStart"/>
+      <w:r>
+        <w:rPr>
+          <w:rFonts w:ascii="Roboto" w:hAnsi="Roboto"/>
+          <w:sz w:val="22"/>
+          <w:szCs w:val="20"/>
+        </w:rPr>
+        <w:t>implicit“ mean</w:t>
+      </w:r>
+      <w:proofErr w:type="gramEnd"/>
+      <w:r>
+        <w:rPr>
+          <w:rFonts w:ascii="Roboto" w:hAnsi="Roboto"/>
+          <w:sz w:val="22"/>
+          <w:szCs w:val="20"/>
+        </w:rPr>
+        <w:t xml:space="preserve"> for architecture work?</w:t>
       </w:r>
       <w:r>
         <w:rPr>
@@ -9954,7 +10093,7 @@
     </w:p>
     <w:p>
       <w:pPr>
-        <w:pStyle w:val="Textkrper"/>
+        <w:pStyle w:val="BodyText"/>
         <w:rPr>
           <w:rFonts w:ascii="Roboto" w:hAnsi="Roboto"/>
           <w:sz w:val="22"/>
@@ -9965,7 +10104,7 @@
     </w:p>
     <w:p>
       <w:pPr>
-        <w:pStyle w:val="Textkrper"/>
+        <w:pStyle w:val="BodyText"/>
         <w:rPr>
           <w:rFonts w:ascii="Roboto" w:hAnsi="Roboto" w:cs="Times New Roman"/>
           <w:b w:val="0"/>
@@ -10086,7 +10225,7 @@
     </w:p>
     <w:p>
       <w:pPr>
-        <w:pStyle w:val="Textkrper"/>
+        <w:pStyle w:val="BodyText"/>
         <w:ind w:left="710" w:hanging="710"/>
         <w:rPr>
           <w:rFonts w:ascii="Roboto" w:hAnsi="Roboto"/>
@@ -10138,12 +10277,36 @@
           <w:szCs w:val="22"/>
           <w:lang w:val="en-US"/>
         </w:rPr>
-        <w:t>Architects should explicitly insist on natural language explanations (i.e. comments)</w:t>
-      </w:r>
-    </w:p>
-    <w:p>
-      <w:pPr>
-        <w:pStyle w:val="Textkrper"/>
+        <w:t>Architects should explicitly insist on natural language explanations (</w:t>
+      </w:r>
+      <w:proofErr w:type="gramStart"/>
+      <w:r>
+        <w:rPr>
+          <w:rFonts w:ascii="Roboto" w:hAnsi="Roboto"/>
+          <w:b w:val="0"/>
+          <w:bCs w:val="0"/>
+          <w:sz w:val="22"/>
+          <w:szCs w:val="22"/>
+          <w:lang w:val="en-US"/>
+        </w:rPr>
+        <w:t>i.e.</w:t>
+      </w:r>
+      <w:proofErr w:type="gramEnd"/>
+      <w:r>
+        <w:rPr>
+          <w:rFonts w:ascii="Roboto" w:hAnsi="Roboto"/>
+          <w:b w:val="0"/>
+          <w:bCs w:val="0"/>
+          <w:sz w:val="22"/>
+          <w:szCs w:val="22"/>
+          <w:lang w:val="en-US"/>
+        </w:rPr>
+        <w:t xml:space="preserve"> comments)</w:t>
+      </w:r>
+    </w:p>
+    <w:p>
+      <w:pPr>
+        <w:pStyle w:val="BodyText"/>
         <w:ind w:left="710" w:firstLine="706"/>
         <w:rPr>
           <w:rFonts w:ascii="Roboto" w:hAnsi="Roboto" w:cs="Times New Roman"/>
@@ -10390,7 +10553,7 @@
     </w:p>
     <w:p>
       <w:pPr>
-        <w:pStyle w:val="berschrift2"/>
+        <w:pStyle w:val="Heading2"/>
         <w:pBdr>
           <w:top w:val="single" w:sz="6" w:space="1" w:color="auto"/>
           <w:bottom w:val="single" w:sz="6" w:space="1" w:color="auto"/>
@@ -10413,7 +10576,6 @@
           <w:szCs w:val="28"/>
           <w:lang w:val="en-GB"/>
         </w:rPr>
-        <w:lastRenderedPageBreak/>
         <w:t>Question 16</w:t>
       </w:r>
       <w:r>
@@ -10551,7 +10713,7 @@
     </w:p>
     <w:p>
       <w:pPr>
-        <w:pStyle w:val="Textkrper"/>
+        <w:pStyle w:val="BodyText"/>
         <w:rPr>
           <w:sz w:val="22"/>
           <w:szCs w:val="22"/>
@@ -10561,7 +10723,7 @@
     </w:p>
     <w:p>
       <w:pPr>
-        <w:pStyle w:val="Textkrper"/>
+        <w:pStyle w:val="BodyText"/>
         <w:rPr>
           <w:rFonts w:ascii="Roboto" w:hAnsi="Roboto" w:cs="Times New Roman"/>
           <w:b w:val="0"/>
@@ -10578,6 +10740,7 @@
           <w:szCs w:val="32"/>
           <w:lang w:val="en-US"/>
         </w:rPr>
+        <w:lastRenderedPageBreak/>
         <w:t>□</w:t>
       </w:r>
       <w:r>
@@ -10682,7 +10845,7 @@
     </w:p>
     <w:p>
       <w:pPr>
-        <w:pStyle w:val="Textkrper"/>
+        <w:pStyle w:val="BodyText"/>
         <w:ind w:left="710" w:hanging="710"/>
         <w:rPr>
           <w:rFonts w:ascii="Roboto" w:hAnsi="Roboto" w:cs="Times New Roman"/>
@@ -10858,7 +11021,7 @@
     </w:p>
     <w:p>
       <w:pPr>
-        <w:pStyle w:val="berschrift2"/>
+        <w:pStyle w:val="Heading2"/>
         <w:pBdr>
           <w:top w:val="single" w:sz="6" w:space="0" w:color="auto"/>
           <w:bottom w:val="single" w:sz="6" w:space="1" w:color="auto"/>
@@ -11013,7 +11176,7 @@
     </w:p>
     <w:p>
       <w:pPr>
-        <w:pStyle w:val="Textkrper"/>
+        <w:pStyle w:val="BodyText"/>
         <w:rPr>
           <w:sz w:val="22"/>
           <w:szCs w:val="22"/>
@@ -11023,7 +11186,7 @@
     </w:p>
     <w:p>
       <w:pPr>
-        <w:pStyle w:val="Textkrper"/>
+        <w:pStyle w:val="BodyText"/>
         <w:rPr>
           <w:rFonts w:ascii="Roboto" w:hAnsi="Roboto" w:cs="Times New Roman"/>
           <w:b w:val="0"/>
@@ -11144,7 +11307,7 @@
     </w:p>
     <w:p>
       <w:pPr>
-        <w:pStyle w:val="Textkrper"/>
+        <w:pStyle w:val="BodyText"/>
         <w:ind w:left="710" w:hanging="710"/>
         <w:rPr>
           <w:rFonts w:ascii="Roboto" w:hAnsi="Roboto" w:cs="Times New Roman"/>
@@ -11297,7 +11460,7 @@
     </w:p>
     <w:p>
       <w:pPr>
-        <w:pStyle w:val="Textkrper"/>
+        <w:pStyle w:val="BodyText"/>
         <w:rPr>
           <w:sz w:val="22"/>
           <w:szCs w:val="22"/>
@@ -11307,7 +11470,7 @@
     </w:p>
     <w:p>
       <w:pPr>
-        <w:pStyle w:val="Textkrper"/>
+        <w:pStyle w:val="BodyText"/>
         <w:rPr>
           <w:sz w:val="22"/>
           <w:szCs w:val="22"/>
@@ -11317,7 +11480,7 @@
     </w:p>
     <w:p>
       <w:pPr>
-        <w:pStyle w:val="Textkrper"/>
+        <w:pStyle w:val="BodyText"/>
         <w:rPr>
           <w:sz w:val="22"/>
           <w:szCs w:val="22"/>
@@ -11327,7 +11490,7 @@
     </w:p>
     <w:p>
       <w:pPr>
-        <w:pStyle w:val="berschrift2"/>
+        <w:pStyle w:val="Heading2"/>
         <w:pBdr>
           <w:top w:val="single" w:sz="6" w:space="1" w:color="auto"/>
           <w:bottom w:val="single" w:sz="6" w:space="1" w:color="auto"/>
@@ -11518,7 +11681,7 @@
     </w:p>
     <w:p>
       <w:pPr>
-        <w:pStyle w:val="Textkrper"/>
+        <w:pStyle w:val="BodyText"/>
         <w:rPr>
           <w:sz w:val="22"/>
           <w:szCs w:val="22"/>
@@ -11528,7 +11691,7 @@
     </w:p>
     <w:p>
       <w:pPr>
-        <w:pStyle w:val="Textkrper"/>
+        <w:pStyle w:val="BodyText"/>
         <w:rPr>
           <w:rFonts w:ascii="Roboto" w:hAnsi="Roboto" w:cs="Times New Roman"/>
           <w:b w:val="0"/>
@@ -11659,7 +11822,7 @@
     </w:p>
     <w:p>
       <w:pPr>
-        <w:pStyle w:val="Textkrper"/>
+        <w:pStyle w:val="BodyText"/>
         <w:ind w:left="710" w:hanging="710"/>
         <w:rPr>
           <w:rFonts w:ascii="Roboto" w:hAnsi="Roboto" w:cs="Times New Roman"/>
@@ -11913,7 +12076,6 @@
           <w:szCs w:val="28"/>
           <w:lang w:val="en-GB"/>
         </w:rPr>
-        <w:lastRenderedPageBreak/>
         <w:t xml:space="preserve">Question </w:t>
       </w:r>
       <w:r>
@@ -12158,7 +12320,7 @@
     </w:p>
     <w:p>
       <w:pPr>
-        <w:pStyle w:val="Textkrper"/>
+        <w:pStyle w:val="BodyText"/>
         <w:rPr>
           <w:rFonts w:ascii="Roboto" w:hAnsi="Roboto" w:cs="Times New Roman"/>
           <w:b w:val="0"/>
@@ -12199,21 +12361,21 @@
           <w:szCs w:val="22"/>
           <w:lang w:val="en-US"/>
         </w:rPr>
-        <w:t xml:space="preserve"> of your software architecture, which information should be contained in the black-box description and which information should be avoided?</w:t>
-      </w:r>
-    </w:p>
-    <w:p>
-      <w:pPr>
-        <w:rPr>
-          <w:rFonts w:ascii="Roboto" w:hAnsi="Roboto"/>
-          <w:szCs w:val="22"/>
-          <w:lang w:val="en-US"/>
-        </w:rPr>
-      </w:pPr>
-    </w:p>
-    <w:p>
-      <w:pPr>
-        <w:pStyle w:val="Textkrper"/>
+        <w:t xml:space="preserve"> of your software architecture, which information should be contained in the black-box description?</w:t>
+      </w:r>
+    </w:p>
+    <w:p>
+      <w:pPr>
+        <w:rPr>
+          <w:rFonts w:ascii="Roboto" w:hAnsi="Roboto"/>
+          <w:szCs w:val="22"/>
+          <w:lang w:val="en-US"/>
+        </w:rPr>
+      </w:pPr>
+    </w:p>
+    <w:p>
+      <w:pPr>
+        <w:pStyle w:val="BodyText"/>
         <w:rPr>
           <w:rFonts w:ascii="Roboto" w:hAnsi="Roboto" w:cs="Times New Roman"/>
           <w:b w:val="0"/>
@@ -12232,6 +12394,7 @@
           <w:szCs w:val="32"/>
           <w:lang w:val="en-US"/>
         </w:rPr>
+        <w:lastRenderedPageBreak/>
         <w:t>□</w:t>
       </w:r>
       <w:r>
@@ -12314,7 +12477,7 @@
     </w:p>
     <w:p>
       <w:pPr>
-        <w:pStyle w:val="Textkrper"/>
+        <w:pStyle w:val="BodyText"/>
         <w:rPr>
           <w:rFonts w:ascii="Roboto" w:hAnsi="Roboto"/>
           <w:b w:val="0"/>
@@ -12549,7 +12712,7 @@
     </w:p>
     <w:p>
       <w:pPr>
-        <w:pStyle w:val="berschrift2"/>
+        <w:pStyle w:val="Heading2"/>
         <w:pBdr>
           <w:top w:val="single" w:sz="6" w:space="1" w:color="auto"/>
           <w:bottom w:val="single" w:sz="6" w:space="1" w:color="auto"/>
@@ -12721,7 +12884,25 @@
           <w:sz w:val="22"/>
           <w:szCs w:val="20"/>
         </w:rPr>
-        <w:t xml:space="preserve">Which prerequisites have to be fulfilled before developing a software architecture? Pick the </w:t>
+        <w:t xml:space="preserve">Which prerequisites </w:t>
+      </w:r>
+      <w:proofErr w:type="gramStart"/>
+      <w:r>
+        <w:rPr>
+          <w:rFonts w:ascii="Roboto" w:hAnsi="Roboto"/>
+          <w:sz w:val="22"/>
+          <w:szCs w:val="20"/>
+        </w:rPr>
+        <w:t>have to</w:t>
+      </w:r>
+      <w:proofErr w:type="gramEnd"/>
+      <w:r>
+        <w:rPr>
+          <w:rFonts w:ascii="Roboto" w:hAnsi="Roboto"/>
+          <w:sz w:val="22"/>
+          <w:szCs w:val="20"/>
+        </w:rPr>
+        <w:t xml:space="preserve"> be fulfilled before developing a software architecture? Pick the </w:t>
       </w:r>
       <w:r>
         <w:rPr>
@@ -12744,7 +12925,7 @@
     </w:p>
     <w:p>
       <w:pPr>
-        <w:pStyle w:val="Textkrper"/>
+        <w:pStyle w:val="BodyText"/>
         <w:rPr>
           <w:sz w:val="22"/>
           <w:szCs w:val="22"/>
@@ -12754,7 +12935,7 @@
     </w:p>
     <w:p>
       <w:pPr>
-        <w:pStyle w:val="Textkrper"/>
+        <w:pStyle w:val="BodyText"/>
         <w:rPr>
           <w:rFonts w:ascii="Roboto" w:hAnsi="Roboto" w:cs="Times New Roman"/>
           <w:b w:val="0"/>
@@ -12896,7 +13077,7 @@
     </w:p>
     <w:p>
       <w:pPr>
-        <w:pStyle w:val="Textkrper"/>
+        <w:pStyle w:val="BodyText"/>
         <w:ind w:left="710" w:hanging="710"/>
         <w:rPr>
           <w:rFonts w:ascii="Roboto" w:hAnsi="Roboto" w:cs="Times New Roman"/>
@@ -13060,7 +13241,7 @@
     </w:p>
     <w:p>
       <w:pPr>
-        <w:pStyle w:val="Textkrper"/>
+        <w:pStyle w:val="BodyText"/>
         <w:rPr>
           <w:sz w:val="22"/>
           <w:szCs w:val="22"/>
@@ -13070,7 +13251,7 @@
     </w:p>
     <w:p>
       <w:pPr>
-        <w:pStyle w:val="Textkrper"/>
+        <w:pStyle w:val="BodyText"/>
         <w:rPr>
           <w:sz w:val="22"/>
           <w:szCs w:val="22"/>
@@ -13080,7 +13261,7 @@
     </w:p>
     <w:p>
       <w:pPr>
-        <w:pStyle w:val="Textkrper"/>
+        <w:pStyle w:val="BodyText"/>
         <w:rPr>
           <w:sz w:val="22"/>
           <w:szCs w:val="22"/>
@@ -13090,7 +13271,7 @@
     </w:p>
     <w:p>
       <w:pPr>
-        <w:pStyle w:val="berschrift2"/>
+        <w:pStyle w:val="Heading2"/>
         <w:pBdr>
           <w:top w:val="single" w:sz="6" w:space="1" w:color="auto"/>
           <w:bottom w:val="single" w:sz="6" w:space="1" w:color="auto"/>
@@ -13226,7 +13407,7 @@
     </w:p>
     <w:p>
       <w:pPr>
-        <w:pStyle w:val="Textkrper"/>
+        <w:pStyle w:val="BodyText"/>
         <w:rPr>
           <w:rFonts w:eastAsiaTheme="minorHAnsi"/>
           <w:sz w:val="22"/>
@@ -13237,7 +13418,7 @@
     </w:p>
     <w:p>
       <w:pPr>
-        <w:pStyle w:val="Textkrper"/>
+        <w:pStyle w:val="BodyText"/>
         <w:rPr>
           <w:rFonts w:ascii="Roboto" w:hAnsi="Roboto" w:cs="Times New Roman"/>
           <w:b w:val="0"/>
@@ -13368,7 +13549,7 @@
     </w:p>
     <w:p>
       <w:pPr>
-        <w:pStyle w:val="Textkrper"/>
+        <w:pStyle w:val="BodyText"/>
         <w:ind w:left="710" w:hanging="710"/>
         <w:rPr>
           <w:rFonts w:ascii="Roboto" w:hAnsi="Roboto" w:cs="Times New Roman"/>
@@ -13539,7 +13720,6 @@
           <w:szCs w:val="28"/>
           <w:lang w:val="en-GB"/>
         </w:rPr>
-        <w:lastRenderedPageBreak/>
         <w:t xml:space="preserve">Question </w:t>
       </w:r>
       <w:r>
@@ -13724,17 +13904,17 @@
     </w:p>
     <w:p>
       <w:pPr>
-        <w:pStyle w:val="Textkrper"/>
-        <w:rPr>
-          <w:sz w:val="22"/>
-          <w:szCs w:val="22"/>
-          <w:lang w:val="en-US"/>
-        </w:rPr>
-      </w:pPr>
-    </w:p>
-    <w:p>
-      <w:pPr>
-        <w:pStyle w:val="Textkrper"/>
+        <w:pStyle w:val="BodyText"/>
+        <w:rPr>
+          <w:sz w:val="22"/>
+          <w:szCs w:val="22"/>
+          <w:lang w:val="en-US"/>
+        </w:rPr>
+      </w:pPr>
+    </w:p>
+    <w:p>
+      <w:pPr>
+        <w:pStyle w:val="BodyText"/>
         <w:rPr>
           <w:rFonts w:ascii="Roboto" w:hAnsi="Roboto" w:cs="Times New Roman"/>
           <w:b w:val="0"/>
@@ -13814,6 +13994,7 @@
           <w:szCs w:val="32"/>
           <w:lang w:val="en-US"/>
         </w:rPr>
+        <w:lastRenderedPageBreak/>
         <w:t>□</w:t>
       </w:r>
       <w:r>
@@ -14151,17 +14332,17 @@
     </w:p>
     <w:p>
       <w:pPr>
-        <w:pStyle w:val="Textkrper"/>
-        <w:rPr>
-          <w:sz w:val="22"/>
-          <w:szCs w:val="22"/>
-          <w:lang w:val="en-US"/>
-        </w:rPr>
-      </w:pPr>
-    </w:p>
-    <w:p>
-      <w:pPr>
-        <w:pStyle w:val="Textkrper"/>
+        <w:pStyle w:val="BodyText"/>
+        <w:rPr>
+          <w:sz w:val="22"/>
+          <w:szCs w:val="22"/>
+          <w:lang w:val="en-US"/>
+        </w:rPr>
+      </w:pPr>
+    </w:p>
+    <w:p>
+      <w:pPr>
+        <w:pStyle w:val="BodyText"/>
         <w:rPr>
           <w:rFonts w:ascii="Roboto" w:hAnsi="Roboto" w:cs="Times New Roman"/>
           <w:b w:val="0"/>
@@ -14573,17 +14754,17 @@
     </w:p>
     <w:p>
       <w:pPr>
-        <w:pStyle w:val="Textkrper"/>
-        <w:rPr>
-          <w:sz w:val="22"/>
-          <w:szCs w:val="22"/>
-          <w:lang w:val="en-US"/>
-        </w:rPr>
-      </w:pPr>
-    </w:p>
-    <w:p>
-      <w:pPr>
-        <w:pStyle w:val="Textkrper"/>
+        <w:pStyle w:val="BodyText"/>
+        <w:rPr>
+          <w:sz w:val="22"/>
+          <w:szCs w:val="22"/>
+          <w:lang w:val="en-US"/>
+        </w:rPr>
+      </w:pPr>
+    </w:p>
+    <w:p>
+      <w:pPr>
+        <w:pStyle w:val="BodyText"/>
         <w:rPr>
           <w:rFonts w:ascii="Roboto" w:hAnsi="Roboto" w:cs="Times New Roman"/>
           <w:b w:val="0"/>
@@ -14883,7 +15064,6 @@
           <w:szCs w:val="28"/>
           <w:lang w:val="en-GB"/>
         </w:rPr>
-        <w:lastRenderedPageBreak/>
         <w:t>Question 25</w:t>
       </w:r>
       <w:r>
@@ -15049,7 +15229,7 @@
     </w:p>
     <w:p>
       <w:pPr>
-        <w:pStyle w:val="Textkrper"/>
+        <w:pStyle w:val="BodyText"/>
         <w:rPr>
           <w:rFonts w:ascii="Roboto" w:hAnsi="Roboto" w:cs="Times New Roman"/>
           <w:b w:val="0"/>
@@ -15142,7 +15322,7 @@
     </w:p>
     <w:p>
       <w:pPr>
-        <w:pStyle w:val="Textkrper"/>
+        <w:pStyle w:val="BodyText"/>
         <w:rPr>
           <w:rFonts w:ascii="Roboto" w:hAnsi="Roboto"/>
           <w:b w:val="0"/>
@@ -15161,6 +15341,7 @@
           <w:szCs w:val="32"/>
           <w:lang w:val="en-US"/>
         </w:rPr>
+        <w:lastRenderedPageBreak/>
         <w:t>□</w:t>
       </w:r>
       <w:r>
@@ -15244,7 +15425,7 @@
     </w:p>
     <w:p>
       <w:pPr>
-        <w:pStyle w:val="Textkrper"/>
+        <w:pStyle w:val="BodyText"/>
         <w:ind w:left="2832" w:firstLine="708"/>
         <w:rPr>
           <w:rFonts w:ascii="Roboto" w:hAnsi="Roboto" w:cs="Times New Roman"/>
@@ -15324,7 +15505,7 @@
     </w:p>
     <w:p>
       <w:pPr>
-        <w:pStyle w:val="Textkrper"/>
+        <w:pStyle w:val="BodyText"/>
         <w:rPr>
           <w:rFonts w:ascii="Roboto" w:hAnsi="Roboto"/>
           <w:b w:val="0"/>
@@ -15739,7 +15920,7 @@
     </w:p>
     <w:p>
       <w:pPr>
-        <w:pStyle w:val="berschrift2"/>
+        <w:pStyle w:val="Heading2"/>
         <w:pBdr>
           <w:top w:val="single" w:sz="6" w:space="1" w:color="auto"/>
           <w:bottom w:val="single" w:sz="6" w:space="1" w:color="auto"/>
@@ -15918,7 +16099,7 @@
     </w:p>
     <w:p>
       <w:pPr>
-        <w:pStyle w:val="Textkrper"/>
+        <w:pStyle w:val="BodyText"/>
         <w:rPr>
           <w:sz w:val="22"/>
           <w:szCs w:val="22"/>
@@ -15928,7 +16109,7 @@
     </w:p>
     <w:p>
       <w:pPr>
-        <w:pStyle w:val="Textkrper"/>
+        <w:pStyle w:val="BodyText"/>
         <w:rPr>
           <w:rFonts w:ascii="Roboto" w:eastAsiaTheme="minorHAnsi" w:hAnsi="Roboto" w:cstheme="minorBidi"/>
           <w:b w:val="0"/>
@@ -16059,7 +16240,7 @@
     </w:p>
     <w:p>
       <w:pPr>
-        <w:pStyle w:val="Textkrper"/>
+        <w:pStyle w:val="BodyText"/>
         <w:ind w:left="710" w:hanging="710"/>
         <w:rPr>
           <w:rFonts w:ascii="Roboto" w:eastAsiaTheme="minorHAnsi" w:hAnsi="Roboto" w:cstheme="minorBidi"/>
@@ -16106,7 +16287,7 @@
     </w:p>
     <w:p>
       <w:pPr>
-        <w:pStyle w:val="Textkrper"/>
+        <w:pStyle w:val="BodyText"/>
         <w:ind w:left="710" w:firstLine="706"/>
         <w:rPr>
           <w:rFonts w:ascii="Roboto" w:hAnsi="Roboto" w:cs="Times New Roman"/>
@@ -16228,12 +16409,28 @@
           <w:rFonts w:ascii="Roboto" w:hAnsi="Roboto"/>
           <w:lang w:val="en-US"/>
         </w:rPr>
-        <w:t>Applying the Layer patterns allows a consistent application of the DRY principle.</w:t>
-      </w:r>
-    </w:p>
-    <w:p>
-      <w:pPr>
-        <w:pStyle w:val="Textkrper"/>
+        <w:t xml:space="preserve">Applying the Layer patterns </w:t>
+      </w:r>
+      <w:proofErr w:type="gramStart"/>
+      <w:r>
+        <w:rPr>
+          <w:rFonts w:ascii="Roboto" w:hAnsi="Roboto"/>
+          <w:lang w:val="en-US"/>
+        </w:rPr>
+        <w:t>allows</w:t>
+      </w:r>
+      <w:proofErr w:type="gramEnd"/>
+      <w:r>
+        <w:rPr>
+          <w:rFonts w:ascii="Roboto" w:hAnsi="Roboto"/>
+          <w:lang w:val="en-US"/>
+        </w:rPr>
+        <w:t xml:space="preserve"> a consistent application of the DRY principle.</w:t>
+      </w:r>
+    </w:p>
+    <w:p>
+      <w:pPr>
+        <w:pStyle w:val="BodyText"/>
         <w:rPr>
           <w:sz w:val="22"/>
           <w:szCs w:val="22"/>
@@ -16243,7 +16440,7 @@
     </w:p>
     <w:p>
       <w:pPr>
-        <w:pStyle w:val="Textkrper"/>
+        <w:pStyle w:val="BodyText"/>
         <w:rPr>
           <w:sz w:val="22"/>
           <w:szCs w:val="22"/>
@@ -16253,7 +16450,7 @@
     </w:p>
     <w:p>
       <w:pPr>
-        <w:pStyle w:val="Textkrper"/>
+        <w:pStyle w:val="BodyText"/>
         <w:rPr>
           <w:sz w:val="22"/>
           <w:szCs w:val="22"/>
@@ -16263,7 +16460,7 @@
     </w:p>
     <w:p>
       <w:pPr>
-        <w:pStyle w:val="Textkrper"/>
+        <w:pStyle w:val="BodyText"/>
         <w:rPr>
           <w:sz w:val="22"/>
           <w:szCs w:val="22"/>
@@ -16273,7 +16470,7 @@
     </w:p>
     <w:p>
       <w:pPr>
-        <w:pStyle w:val="Textkrper"/>
+        <w:pStyle w:val="BodyText"/>
         <w:rPr>
           <w:sz w:val="22"/>
           <w:szCs w:val="22"/>
@@ -16283,7 +16480,7 @@
     </w:p>
     <w:p>
       <w:pPr>
-        <w:pStyle w:val="Textkrper"/>
+        <w:pStyle w:val="BodyText"/>
         <w:rPr>
           <w:sz w:val="22"/>
           <w:szCs w:val="22"/>
@@ -16293,7 +16490,7 @@
     </w:p>
     <w:p>
       <w:pPr>
-        <w:pStyle w:val="Textkrper"/>
+        <w:pStyle w:val="BodyText"/>
         <w:rPr>
           <w:sz w:val="22"/>
           <w:szCs w:val="22"/>
@@ -16303,7 +16500,7 @@
     </w:p>
     <w:p>
       <w:pPr>
-        <w:pStyle w:val="Textkrper"/>
+        <w:pStyle w:val="BodyText"/>
         <w:rPr>
           <w:sz w:val="22"/>
           <w:szCs w:val="22"/>
@@ -16313,7 +16510,7 @@
     </w:p>
     <w:p>
       <w:pPr>
-        <w:pStyle w:val="Textkrper"/>
+        <w:pStyle w:val="BodyText"/>
         <w:rPr>
           <w:sz w:val="22"/>
           <w:szCs w:val="22"/>
@@ -16323,7 +16520,7 @@
     </w:p>
     <w:p>
       <w:pPr>
-        <w:pStyle w:val="Textkrper"/>
+        <w:pStyle w:val="BodyText"/>
         <w:rPr>
           <w:sz w:val="22"/>
           <w:szCs w:val="22"/>
@@ -16333,7 +16530,7 @@
     </w:p>
     <w:p>
       <w:pPr>
-        <w:pStyle w:val="Textkrper"/>
+        <w:pStyle w:val="BodyText"/>
         <w:rPr>
           <w:sz w:val="22"/>
           <w:szCs w:val="22"/>
@@ -16343,7 +16540,7 @@
     </w:p>
     <w:p>
       <w:pPr>
-        <w:pStyle w:val="Textkrper"/>
+        <w:pStyle w:val="BodyText"/>
         <w:rPr>
           <w:sz w:val="22"/>
           <w:szCs w:val="22"/>
@@ -16386,7 +16583,6 @@
           <w:szCs w:val="28"/>
           <w:lang w:val="en-GB"/>
         </w:rPr>
-        <w:lastRenderedPageBreak/>
         <w:t>Question 27</w:t>
       </w:r>
       <w:r>
@@ -16553,7 +16749,7 @@
     </w:p>
     <w:p>
       <w:pPr>
-        <w:pStyle w:val="Textkrper"/>
+        <w:pStyle w:val="BodyText"/>
         <w:rPr>
           <w:rFonts w:ascii="Roboto" w:hAnsi="Roboto"/>
           <w:sz w:val="22"/>
@@ -16756,6 +16952,7 @@
           <w:rFonts w:ascii="Roboto" w:hAnsi="Roboto"/>
           <w:lang w:val="en-US"/>
         </w:rPr>
+        <w:lastRenderedPageBreak/>
         <w:t xml:space="preserve">ensure </w:t>
       </w:r>
       <w:r>
@@ -17138,7 +17335,7 @@
     </w:p>
     <w:p>
       <w:pPr>
-        <w:pStyle w:val="Textkrper"/>
+        <w:pStyle w:val="BodyText"/>
         <w:rPr>
           <w:sz w:val="22"/>
           <w:szCs w:val="22"/>
@@ -17494,7 +17691,23 @@
           <w:rFonts w:ascii="Roboto" w:hAnsi="Roboto"/>
           <w:lang w:val="en-US"/>
         </w:rPr>
-        <w:t xml:space="preserve">As long as the notation is explained (e.g. by a legend), any notation can be </w:t>
+        <w:t>As long as the notation is explained (</w:t>
+      </w:r>
+      <w:proofErr w:type="gramStart"/>
+      <w:r>
+        <w:rPr>
+          <w:rFonts w:ascii="Roboto" w:hAnsi="Roboto"/>
+          <w:lang w:val="en-US"/>
+        </w:rPr>
+        <w:t>e.g.</w:t>
+      </w:r>
+      <w:proofErr w:type="gramEnd"/>
+      <w:r>
+        <w:rPr>
+          <w:rFonts w:ascii="Roboto" w:hAnsi="Roboto"/>
+          <w:lang w:val="en-US"/>
+        </w:rPr>
+        <w:t xml:space="preserve"> by a legend), any notation can be </w:t>
       </w:r>
     </w:p>
     <w:p>
@@ -17656,7 +17869,7 @@
     </w:p>
     <w:p>
       <w:pPr>
-        <w:pStyle w:val="berschrift2"/>
+        <w:pStyle w:val="Heading2"/>
         <w:pBdr>
           <w:top w:val="single" w:sz="6" w:space="1" w:color="auto"/>
           <w:bottom w:val="single" w:sz="6" w:space="1" w:color="auto"/>
@@ -17679,7 +17892,6 @@
           <w:szCs w:val="28"/>
           <w:lang w:val="en-GB"/>
         </w:rPr>
-        <w:lastRenderedPageBreak/>
         <w:t>Question 29</w:t>
       </w:r>
       <w:r>
@@ -17775,7 +17987,7 @@
     </w:p>
     <w:p>
       <w:pPr>
-        <w:pStyle w:val="Textkrper"/>
+        <w:pStyle w:val="BodyText"/>
         <w:rPr>
           <w:sz w:val="22"/>
           <w:szCs w:val="22"/>
@@ -17785,7 +17997,7 @@
     </w:p>
     <w:p>
       <w:pPr>
-        <w:pStyle w:val="Textkrper"/>
+        <w:pStyle w:val="BodyText"/>
         <w:rPr>
           <w:rFonts w:ascii="Roboto" w:eastAsiaTheme="minorHAnsi" w:hAnsi="Roboto" w:cstheme="minorBidi"/>
           <w:b w:val="0"/>
@@ -17927,7 +18139,7 @@
     </w:p>
     <w:p>
       <w:pPr>
-        <w:pStyle w:val="Textkrper"/>
+        <w:pStyle w:val="BodyText"/>
         <w:ind w:left="710" w:hanging="710"/>
         <w:rPr>
           <w:rFonts w:ascii="Roboto" w:hAnsi="Roboto" w:cs="Times New Roman"/>
@@ -18072,7 +18284,7 @@
     </w:p>
     <w:p>
       <w:pPr>
-        <w:pStyle w:val="berschrift2"/>
+        <w:pStyle w:val="Heading2"/>
         <w:pBdr>
           <w:top w:val="single" w:sz="6" w:space="1" w:color="auto"/>
           <w:bottom w:val="single" w:sz="6" w:space="1" w:color="auto"/>
@@ -18216,7 +18428,7 @@
     </w:p>
     <w:p>
       <w:pPr>
-        <w:pStyle w:val="Textkrper"/>
+        <w:pStyle w:val="BodyText"/>
         <w:rPr>
           <w:sz w:val="22"/>
           <w:szCs w:val="22"/>
@@ -18281,7 +18493,7 @@
     </w:p>
     <w:p>
       <w:pPr>
-        <w:pStyle w:val="Textkrper"/>
+        <w:pStyle w:val="BodyText"/>
         <w:ind w:left="708" w:firstLine="708"/>
         <w:rPr>
           <w:rFonts w:ascii="Roboto" w:eastAsiaTheme="minorHAnsi" w:hAnsi="Roboto" w:cstheme="minorBidi"/>
@@ -18379,6 +18591,7 @@
         </w:rPr>
         <w:t xml:space="preserve">your system </w:t>
       </w:r>
+      <w:proofErr w:type="gramStart"/>
       <w:r>
         <w:rPr>
           <w:rFonts w:ascii="Roboto" w:hAnsi="Roboto"/>
@@ -18386,6 +18599,7 @@
         </w:rPr>
         <w:t>are</w:t>
       </w:r>
+      <w:proofErr w:type="gramEnd"/>
       <w:r>
         <w:rPr>
           <w:rFonts w:ascii="Roboto" w:hAnsi="Roboto"/>
@@ -18785,7 +18999,7 @@
     </w:p>
     <w:p>
       <w:pPr>
-        <w:pStyle w:val="berschrift2"/>
+        <w:pStyle w:val="Heading2"/>
         <w:pBdr>
           <w:top w:val="single" w:sz="6" w:space="1" w:color="auto"/>
           <w:bottom w:val="single" w:sz="6" w:space="1" w:color="auto"/>
@@ -18953,7 +19167,7 @@
     </w:p>
     <w:p>
       <w:pPr>
-        <w:pStyle w:val="Textkrper"/>
+        <w:pStyle w:val="BodyText"/>
         <w:rPr>
           <w:rFonts w:ascii="Roboto" w:hAnsi="Roboto"/>
           <w:sz w:val="22"/>
@@ -19498,7 +19712,7 @@
     </w:p>
     <w:p>
       <w:pPr>
-        <w:pStyle w:val="Textkrper"/>
+        <w:pStyle w:val="BodyText"/>
         <w:rPr>
           <w:sz w:val="22"/>
           <w:szCs w:val="22"/>
@@ -20098,7 +20312,6 @@
           <w:szCs w:val="28"/>
           <w:lang w:val="en-GB"/>
         </w:rPr>
-        <w:lastRenderedPageBreak/>
         <w:t>Question 3</w:t>
       </w:r>
       <w:r>
@@ -20177,6 +20390,7 @@
           <w:szCs w:val="22"/>
           <w:lang w:val="en-GB"/>
         </w:rPr>
+        <w:lastRenderedPageBreak/>
         <w:softHyphen/>
       </w:r>
       <w:r>
@@ -20264,7 +20478,7 @@
     </w:p>
     <w:p>
       <w:pPr>
-        <w:pStyle w:val="Textkrper"/>
+        <w:pStyle w:val="BodyText"/>
         <w:rPr>
           <w:sz w:val="22"/>
           <w:szCs w:val="22"/>
@@ -21050,7 +21264,7 @@
     <w:bookmarkEnd w:id="22"/>
     <w:p>
       <w:pPr>
-        <w:pStyle w:val="Textkrper"/>
+        <w:pStyle w:val="BodyText"/>
         <w:rPr>
           <w:sz w:val="22"/>
           <w:szCs w:val="22"/>
@@ -21101,7 +21315,7 @@
     </w:p>
     <w:p>
       <w:pPr>
-        <w:pStyle w:val="Textkrper"/>
+        <w:pStyle w:val="BodyText"/>
         <w:rPr>
           <w:rFonts w:ascii="Roboto" w:eastAsiaTheme="minorHAnsi" w:hAnsi="Roboto" w:cstheme="minorBidi"/>
           <w:b w:val="0"/>
@@ -21499,7 +21713,7 @@
     </w:p>
     <w:p>
       <w:pPr>
-        <w:pStyle w:val="Textkrper"/>
+        <w:pStyle w:val="BodyText"/>
         <w:rPr>
           <w:rFonts w:ascii="Roboto" w:eastAsiaTheme="minorHAnsi" w:hAnsi="Roboto" w:cstheme="minorBidi"/>
           <w:b w:val="0"/>
@@ -21860,7 +22074,6 @@
           <w:szCs w:val="28"/>
           <w:lang w:val="en-GB"/>
         </w:rPr>
-        <w:lastRenderedPageBreak/>
         <w:t>Question 3</w:t>
       </w:r>
       <w:r>
@@ -22071,12 +22284,13 @@
           <w:szCs w:val="22"/>
           <w:lang w:eastAsia="de-DE"/>
         </w:rPr>
+        <w:lastRenderedPageBreak/>
         <w:t>Which of the following pairs of qualities are usually in conflict to each other, and which are not?</w:t>
       </w:r>
     </w:p>
     <w:p>
       <w:pPr>
-        <w:pStyle w:val="Textkrper"/>
+        <w:pStyle w:val="BodyText"/>
         <w:rPr>
           <w:sz w:val="22"/>
           <w:szCs w:val="22"/>
@@ -22119,7 +22333,7 @@
     </w:p>
     <w:p>
       <w:pPr>
-        <w:pStyle w:val="Textkrper"/>
+        <w:pStyle w:val="BodyText"/>
         <w:rPr>
           <w:rFonts w:ascii="Roboto" w:eastAsiaTheme="minorHAnsi" w:hAnsi="Roboto" w:cstheme="minorBidi"/>
           <w:b w:val="0"/>
@@ -22232,7 +22446,7 @@
     </w:p>
     <w:p>
       <w:pPr>
-        <w:pStyle w:val="Textkrper"/>
+        <w:pStyle w:val="BodyText"/>
         <w:rPr>
           <w:rFonts w:ascii="Roboto" w:eastAsiaTheme="minorHAnsi" w:hAnsi="Roboto" w:cstheme="minorBidi"/>
           <w:b w:val="0"/>
@@ -22509,27 +22723,27 @@
     </w:p>
     <w:p>
       <w:pPr>
-        <w:pStyle w:val="Textkrper"/>
-        <w:rPr>
-          <w:sz w:val="22"/>
-          <w:szCs w:val="22"/>
-          <w:lang w:val="en-US"/>
-        </w:rPr>
-      </w:pPr>
-    </w:p>
-    <w:p>
-      <w:pPr>
-        <w:pStyle w:val="Textkrper"/>
-        <w:rPr>
-          <w:sz w:val="22"/>
-          <w:szCs w:val="22"/>
-          <w:lang w:val="en-US"/>
-        </w:rPr>
-      </w:pPr>
-    </w:p>
-    <w:p>
-      <w:pPr>
-        <w:pStyle w:val="Textkrper"/>
+        <w:pStyle w:val="BodyText"/>
+        <w:rPr>
+          <w:sz w:val="22"/>
+          <w:szCs w:val="22"/>
+          <w:lang w:val="en-US"/>
+        </w:rPr>
+      </w:pPr>
+    </w:p>
+    <w:p>
+      <w:pPr>
+        <w:pStyle w:val="BodyText"/>
+        <w:rPr>
+          <w:sz w:val="22"/>
+          <w:szCs w:val="22"/>
+          <w:lang w:val="en-US"/>
+        </w:rPr>
+      </w:pPr>
+    </w:p>
+    <w:p>
+      <w:pPr>
+        <w:pStyle w:val="BodyText"/>
         <w:rPr>
           <w:sz w:val="22"/>
           <w:szCs w:val="22"/>
@@ -22722,7 +22936,7 @@
     </w:p>
     <w:p>
       <w:pPr>
-        <w:pStyle w:val="Textkrper"/>
+        <w:pStyle w:val="BodyText"/>
         <w:rPr>
           <w:sz w:val="22"/>
           <w:szCs w:val="22"/>
@@ -23269,7 +23483,7 @@
     </w:p>
     <w:p>
       <w:pPr>
-        <w:pStyle w:val="Textkrper"/>
+        <w:pStyle w:val="BodyText"/>
         <w:rPr>
           <w:sz w:val="22"/>
           <w:szCs w:val="22"/>
@@ -23587,7 +23801,7 @@
     </w:p>
     <w:p>
       <w:pPr>
-        <w:pStyle w:val="berschrift2"/>
+        <w:pStyle w:val="Heading2"/>
         <w:pBdr>
           <w:top w:val="single" w:sz="6" w:space="1" w:color="auto"/>
           <w:bottom w:val="single" w:sz="6" w:space="1" w:color="auto"/>
@@ -23610,7 +23824,6 @@
           <w:szCs w:val="28"/>
           <w:lang w:val="en-GB"/>
         </w:rPr>
-        <w:lastRenderedPageBreak/>
         <w:t>Question 3</w:t>
       </w:r>
       <w:r>
@@ -23770,6 +23983,7 @@
           <w:sz w:val="22"/>
           <w:szCs w:val="20"/>
         </w:rPr>
+        <w:lastRenderedPageBreak/>
         <w:t xml:space="preserve">You try to analyze your architecture quantitatively. Which are the </w:t>
       </w:r>
       <w:r>
@@ -23801,7 +24015,7 @@
     </w:p>
     <w:p>
       <w:pPr>
-        <w:pStyle w:val="Textkrper"/>
+        <w:pStyle w:val="BodyText"/>
         <w:rPr>
           <w:sz w:val="22"/>
           <w:szCs w:val="22"/>
@@ -24057,7 +24271,7 @@
     </w:p>
     <w:p>
       <w:pPr>
-        <w:pStyle w:val="Textkrper"/>
+        <w:pStyle w:val="BodyText"/>
         <w:rPr>
           <w:sz w:val="22"/>
           <w:szCs w:val="22"/>
@@ -24067,7 +24281,7 @@
     </w:p>
     <w:p>
       <w:pPr>
-        <w:pStyle w:val="Textkrper"/>
+        <w:pStyle w:val="BodyText"/>
         <w:rPr>
           <w:rFonts w:ascii="Roboto" w:hAnsi="Roboto"/>
           <w:sz w:val="22"/>
@@ -24089,7 +24303,7 @@
     </w:p>
     <w:p>
       <w:pPr>
-        <w:pStyle w:val="berschrift2"/>
+        <w:pStyle w:val="Heading2"/>
         <w:pBdr>
           <w:top w:val="single" w:sz="6" w:space="1" w:color="auto"/>
           <w:bottom w:val="single" w:sz="6" w:space="1" w:color="auto"/>
@@ -24314,7 +24528,7 @@
     </w:p>
     <w:p>
       <w:pPr>
-        <w:pStyle w:val="Textkrper"/>
+        <w:pStyle w:val="BodyText"/>
         <w:rPr>
           <w:sz w:val="22"/>
           <w:szCs w:val="22"/>
@@ -24374,7 +24588,23 @@
           <w:rFonts w:ascii="Roboto" w:hAnsi="Roboto"/>
           <w:lang w:val="en-US"/>
         </w:rPr>
-        <w:t>Size of building blocks (e.g. LOC).</w:t>
+        <w:t>Size of building blocks (</w:t>
+      </w:r>
+      <w:proofErr w:type="gramStart"/>
+      <w:r>
+        <w:rPr>
+          <w:rFonts w:ascii="Roboto" w:hAnsi="Roboto"/>
+          <w:lang w:val="en-US"/>
+        </w:rPr>
+        <w:t>e.g.</w:t>
+      </w:r>
+      <w:proofErr w:type="gramEnd"/>
+      <w:r>
+        <w:rPr>
+          <w:rFonts w:ascii="Roboto" w:hAnsi="Roboto"/>
+          <w:lang w:val="en-US"/>
+        </w:rPr>
+        <w:t xml:space="preserve"> LOC).</w:t>
       </w:r>
     </w:p>
     <w:p>
@@ -24604,7 +24834,7 @@
 </file>
 
 <file path=word/endnotes.xml><?xml version="1.0" encoding="utf-8"?>
-<w:endnotes xmlns:wpc="http://schemas.microsoft.com/office/word/2010/wordprocessingCanvas" xmlns:cx="http://schemas.microsoft.com/office/drawing/2014/chartex" xmlns:cx1="http://schemas.microsoft.com/office/drawing/2015/9/8/chartex" xmlns:cx2="http://schemas.microsoft.com/office/drawing/2015/10/21/chartex" xmlns:cx3="http://schemas.microsoft.com/office/drawing/2016/5/9/chartex" xmlns:cx4="http://schemas.microsoft.com/office/drawing/2016/5/10/chartex" xmlns:cx5="http://schemas.microsoft.com/office/drawing/2016/5/11/chartex" xmlns:cx6="http://schemas.microsoft.com/office/drawing/2016/5/12/chartex" xmlns:cx7="http://schemas.microsoft.com/office/drawing/2016/5/13/chartex" xmlns:cx8="http://schemas.microsoft.com/office/drawing/2016/5/14/chartex" xmlns:mc="http://schemas.openxmlformats.org/markup-compatibility/2006" xmlns:aink="http://schemas.microsoft.com/office/drawing/2016/ink" xmlns:am3d="http://schemas.microsoft.com/office/drawing/2017/model3d" xmlns:o="urn:schemas-microsoft-com:office:office" xmlns:r="http://schemas.openxmlformats.org/officeDocument/2006/relationships" xmlns:m="http://schemas.openxmlformats.org/officeDocument/2006/math" xmlns:v="urn:schemas-microsoft-com:vml" xmlns:wp14="http://schemas.microsoft.com/office/word/2010/wordprocessingDrawing" xmlns:wp="http://schemas.openxmlformats.org/drawingml/2006/wordprocessingDrawing" xmlns:w10="urn:schemas-microsoft-com:office:word" xmlns:w="http://schemas.openxmlformats.org/wordprocessingml/2006/main" xmlns:w14="http://schemas.microsoft.com/office/word/2010/wordml" xmlns:w15="http://schemas.microsoft.com/office/word/2012/wordml" xmlns:w16cex="http://schemas.microsoft.com/office/word/2018/wordml/cex" xmlns:w16cid="http://schemas.microsoft.com/office/word/2016/wordml/cid" xmlns:w16="http://schemas.microsoft.com/office/word/2018/wordml" xmlns:w16se="http://schemas.microsoft.com/office/word/2015/wordml/symex" xmlns:wpg="http://schemas.microsoft.com/office/word/2010/wordprocessingGroup" xmlns:wpi="http://schemas.microsoft.com/office/word/2010/wordprocessingInk" xmlns:wne="http://schemas.microsoft.com/office/word/2006/wordml" xmlns:wps="http://schemas.microsoft.com/office/word/2010/wordprocessingShape" mc:Ignorable="w14 w15 w16se w16cid w16 w16cex wp14">
+<w:endnotes xmlns:wpc="http://schemas.microsoft.com/office/word/2010/wordprocessingCanvas" xmlns:cx="http://schemas.microsoft.com/office/drawing/2014/chartex" xmlns:cx1="http://schemas.microsoft.com/office/drawing/2015/9/8/chartex" xmlns:cx2="http://schemas.microsoft.com/office/drawing/2015/10/21/chartex" xmlns:cx3="http://schemas.microsoft.com/office/drawing/2016/5/9/chartex" xmlns:cx4="http://schemas.microsoft.com/office/drawing/2016/5/10/chartex" xmlns:cx5="http://schemas.microsoft.com/office/drawing/2016/5/11/chartex" xmlns:cx6="http://schemas.microsoft.com/office/drawing/2016/5/12/chartex" xmlns:cx7="http://schemas.microsoft.com/office/drawing/2016/5/13/chartex" xmlns:cx8="http://schemas.microsoft.com/office/drawing/2016/5/14/chartex" xmlns:mc="http://schemas.openxmlformats.org/markup-compatibility/2006" xmlns:aink="http://schemas.microsoft.com/office/drawing/2016/ink" xmlns:am3d="http://schemas.microsoft.com/office/drawing/2017/model3d" xmlns:o="urn:schemas-microsoft-com:office:office" xmlns:r="http://schemas.openxmlformats.org/officeDocument/2006/relationships" xmlns:m="http://schemas.openxmlformats.org/officeDocument/2006/math" xmlns:v="urn:schemas-microsoft-com:vml" xmlns:wp14="http://schemas.microsoft.com/office/word/2010/wordprocessingDrawing" xmlns:wp="http://schemas.openxmlformats.org/drawingml/2006/wordprocessingDrawing" xmlns:w10="urn:schemas-microsoft-com:office:word" xmlns:w="http://schemas.openxmlformats.org/wordprocessingml/2006/main" xmlns:w14="http://schemas.microsoft.com/office/word/2010/wordml" xmlns:w15="http://schemas.microsoft.com/office/word/2012/wordml" xmlns:w16cex="http://schemas.microsoft.com/office/word/2018/wordml/cex" xmlns:w16cid="http://schemas.microsoft.com/office/word/2016/wordml/cid" xmlns:w16="http://schemas.microsoft.com/office/word/2018/wordml" xmlns:w16sdtdh="http://schemas.microsoft.com/office/word/2020/wordml/sdtdatahash" xmlns:w16se="http://schemas.microsoft.com/office/word/2015/wordml/symex" xmlns:wpg="http://schemas.microsoft.com/office/word/2010/wordprocessingGroup" xmlns:wpi="http://schemas.microsoft.com/office/word/2010/wordprocessingInk" xmlns:wne="http://schemas.microsoft.com/office/word/2006/wordml" xmlns:wps="http://schemas.microsoft.com/office/word/2010/wordprocessingShape" mc:Ignorable="w14 w15 w16se w16cid w16 w16cex w16sdtdh wp14">
   <w:endnote w:type="separator" w:id="-1">
     <w:p>
       <w:r>
@@ -24626,13 +24856,10 @@
 </file>
 
 <file path=word/footer1.xml><?xml version="1.0" encoding="utf-8"?>
-<w:ftr xmlns:wpc="http://schemas.microsoft.com/office/word/2010/wordprocessingCanvas" xmlns:cx="http://schemas.microsoft.com/office/drawing/2014/chartex" xmlns:cx1="http://schemas.microsoft.com/office/drawing/2015/9/8/chartex" xmlns:cx2="http://schemas.microsoft.com/office/drawing/2015/10/21/chartex" xmlns:cx3="http://schemas.microsoft.com/office/drawing/2016/5/9/chartex" xmlns:cx4="http://schemas.microsoft.com/office/drawing/2016/5/10/chartex" xmlns:cx5="http://schemas.microsoft.com/office/drawing/2016/5/11/chartex" xmlns:cx6="http://schemas.microsoft.com/office/drawing/2016/5/12/chartex" xmlns:cx7="http://schemas.microsoft.com/office/drawing/2016/5/13/chartex" xmlns:cx8="http://schemas.microsoft.com/office/drawing/2016/5/14/chartex" xmlns:mc="http://schemas.openxmlformats.org/markup-compatibility/2006" xmlns:aink="http://schemas.microsoft.com/office/drawing/2016/ink" xmlns:am3d="http://schemas.microsoft.com/office/drawing/2017/model3d" xmlns:o="urn:schemas-microsoft-com:office:office" xmlns:r="http://schemas.openxmlformats.org/officeDocument/2006/relationships" xmlns:m="http://schemas.openxmlformats.org/officeDocument/2006/math" xmlns:v="urn:schemas-microsoft-com:vml" xmlns:wp14="http://schemas.microsoft.com/office/word/2010/wordprocessingDrawing" xmlns:wp="http://schemas.openxmlformats.org/drawingml/2006/wordprocessingDrawing" xmlns:w10="urn:schemas-microsoft-com:office:word" xmlns:w="http://schemas.openxmlformats.org/wordprocessingml/2006/main" xmlns:w14="http://schemas.microsoft.com/office/word/2010/wordml" xmlns:w15="http://schemas.microsoft.com/office/word/2012/wordml" xmlns:w16cex="http://schemas.microsoft.com/office/word/2018/wordml/cex" xmlns:w16cid="http://schemas.microsoft.com/office/word/2016/wordml/cid" xmlns:w16="http://schemas.microsoft.com/office/word/2018/wordml" xmlns:w16se="http://schemas.microsoft.com/office/word/2015/wordml/symex" xmlns:wpg="http://schemas.microsoft.com/office/word/2010/wordprocessingGroup" xmlns:wpi="http://schemas.microsoft.com/office/word/2010/wordprocessingInk" xmlns:wne="http://schemas.microsoft.com/office/word/2006/wordml" xmlns:wps="http://schemas.microsoft.com/office/word/2010/wordprocessingShape" mc:Ignorable="w14 w15 w16se w16cid w16 w16cex wp14">
-  <w:bookmarkStart w:id="23" w:name="OLE_LINK7"/>
-  <w:bookmarkStart w:id="24" w:name="OLE_LINK8"/>
-  <w:bookmarkStart w:id="25" w:name="_Hlk50126653"/>
+<w:ftr xmlns:wpc="http://schemas.microsoft.com/office/word/2010/wordprocessingCanvas" xmlns:cx="http://schemas.microsoft.com/office/drawing/2014/chartex" xmlns:cx1="http://schemas.microsoft.com/office/drawing/2015/9/8/chartex" xmlns:cx2="http://schemas.microsoft.com/office/drawing/2015/10/21/chartex" xmlns:cx3="http://schemas.microsoft.com/office/drawing/2016/5/9/chartex" xmlns:cx4="http://schemas.microsoft.com/office/drawing/2016/5/10/chartex" xmlns:cx5="http://schemas.microsoft.com/office/drawing/2016/5/11/chartex" xmlns:cx6="http://schemas.microsoft.com/office/drawing/2016/5/12/chartex" xmlns:cx7="http://schemas.microsoft.com/office/drawing/2016/5/13/chartex" xmlns:cx8="http://schemas.microsoft.com/office/drawing/2016/5/14/chartex" xmlns:mc="http://schemas.openxmlformats.org/markup-compatibility/2006" xmlns:aink="http://schemas.microsoft.com/office/drawing/2016/ink" xmlns:am3d="http://schemas.microsoft.com/office/drawing/2017/model3d" xmlns:o="urn:schemas-microsoft-com:office:office" xmlns:r="http://schemas.openxmlformats.org/officeDocument/2006/relationships" xmlns:m="http://schemas.openxmlformats.org/officeDocument/2006/math" xmlns:v="urn:schemas-microsoft-com:vml" xmlns:wp14="http://schemas.microsoft.com/office/word/2010/wordprocessingDrawing" xmlns:wp="http://schemas.openxmlformats.org/drawingml/2006/wordprocessingDrawing" xmlns:w10="urn:schemas-microsoft-com:office:word" xmlns:w="http://schemas.openxmlformats.org/wordprocessingml/2006/main" xmlns:w14="http://schemas.microsoft.com/office/word/2010/wordml" xmlns:w15="http://schemas.microsoft.com/office/word/2012/wordml" xmlns:w16cex="http://schemas.microsoft.com/office/word/2018/wordml/cex" xmlns:w16cid="http://schemas.microsoft.com/office/word/2016/wordml/cid" xmlns:w16="http://schemas.microsoft.com/office/word/2018/wordml" xmlns:w16sdtdh="http://schemas.microsoft.com/office/word/2020/wordml/sdtdatahash" xmlns:w16se="http://schemas.microsoft.com/office/word/2015/wordml/symex" xmlns:wpg="http://schemas.microsoft.com/office/word/2010/wordprocessingGroup" xmlns:wpi="http://schemas.microsoft.com/office/word/2010/wordprocessingInk" xmlns:wne="http://schemas.microsoft.com/office/word/2006/wordml" xmlns:wps="http://schemas.microsoft.com/office/word/2010/wordprocessingShape" mc:Ignorable="w14 w15 w16se w16cid w16 w16cex w16sdtdh wp14">
   <w:p>
     <w:pPr>
-      <w:pStyle w:val="Fuzeile"/>
+      <w:pStyle w:val="Footer"/>
       <w:spacing w:line="360" w:lineRule="auto"/>
       <w:rPr>
         <w:rFonts w:ascii="Roboto" w:hAnsi="Roboto"/>
@@ -24643,6 +24870,9 @@
         <w:lang w:val="en-US"/>
       </w:rPr>
     </w:pPr>
+    <w:bookmarkStart w:id="23" w:name="OLE_LINK7"/>
+    <w:bookmarkStart w:id="24" w:name="OLE_LINK8"/>
+    <w:bookmarkStart w:id="25" w:name="_Hlk50126653"/>
     <w:r>
       <w:rPr>
         <w:rFonts w:ascii="Roboto" w:hAnsi="Roboto"/>
@@ -24774,14 +25004,12 @@
                                 </w:rPr>
                                 <w:t xml:space="preserve"> </w:t>
                               </w:r>
-                              <w:proofErr w:type="spellStart"/>
                               <w:r>
                                 <w:rPr>
                                   <w:rFonts w:ascii="Roboto" w:hAnsi="Roboto"/>
                                 </w:rPr>
                                 <w:t>of</w:t>
                               </w:r>
-                              <w:proofErr w:type="spellEnd"/>
                               <w:r>
                                 <w:rPr>
                                   <w:rFonts w:ascii="Roboto" w:hAnsi="Roboto"/>
@@ -24942,14 +25170,12 @@
                           </w:rPr>
                           <w:t xml:space="preserve"> </w:t>
                         </w:r>
-                        <w:proofErr w:type="spellStart"/>
                         <w:r>
                           <w:rPr>
                             <w:rFonts w:ascii="Roboto" w:hAnsi="Roboto"/>
                           </w:rPr>
                           <w:t>of</w:t>
                         </w:r>
-                        <w:proofErr w:type="spellEnd"/>
                         <w:r>
                           <w:rPr>
                             <w:rFonts w:ascii="Roboto" w:hAnsi="Roboto"/>
@@ -25095,7 +25321,7 @@
 </file>
 
 <file path=word/footnotes.xml><?xml version="1.0" encoding="utf-8"?>
-<w:footnotes xmlns:wpc="http://schemas.microsoft.com/office/word/2010/wordprocessingCanvas" xmlns:cx="http://schemas.microsoft.com/office/drawing/2014/chartex" xmlns:cx1="http://schemas.microsoft.com/office/drawing/2015/9/8/chartex" xmlns:cx2="http://schemas.microsoft.com/office/drawing/2015/10/21/chartex" xmlns:cx3="http://schemas.microsoft.com/office/drawing/2016/5/9/chartex" xmlns:cx4="http://schemas.microsoft.com/office/drawing/2016/5/10/chartex" xmlns:cx5="http://schemas.microsoft.com/office/drawing/2016/5/11/chartex" xmlns:cx6="http://schemas.microsoft.com/office/drawing/2016/5/12/chartex" xmlns:cx7="http://schemas.microsoft.com/office/drawing/2016/5/13/chartex" xmlns:cx8="http://schemas.microsoft.com/office/drawing/2016/5/14/chartex" xmlns:mc="http://schemas.openxmlformats.org/markup-compatibility/2006" xmlns:aink="http://schemas.microsoft.com/office/drawing/2016/ink" xmlns:am3d="http://schemas.microsoft.com/office/drawing/2017/model3d" xmlns:o="urn:schemas-microsoft-com:office:office" xmlns:r="http://schemas.openxmlformats.org/officeDocument/2006/relationships" xmlns:m="http://schemas.openxmlformats.org/officeDocument/2006/math" xmlns:v="urn:schemas-microsoft-com:vml" xmlns:wp14="http://schemas.microsoft.com/office/word/2010/wordprocessingDrawing" xmlns:wp="http://schemas.openxmlformats.org/drawingml/2006/wordprocessingDrawing" xmlns:w10="urn:schemas-microsoft-com:office:word" xmlns:w="http://schemas.openxmlformats.org/wordprocessingml/2006/main" xmlns:w14="http://schemas.microsoft.com/office/word/2010/wordml" xmlns:w15="http://schemas.microsoft.com/office/word/2012/wordml" xmlns:w16cex="http://schemas.microsoft.com/office/word/2018/wordml/cex" xmlns:w16cid="http://schemas.microsoft.com/office/word/2016/wordml/cid" xmlns:w16="http://schemas.microsoft.com/office/word/2018/wordml" xmlns:w16se="http://schemas.microsoft.com/office/word/2015/wordml/symex" xmlns:wpg="http://schemas.microsoft.com/office/word/2010/wordprocessingGroup" xmlns:wpi="http://schemas.microsoft.com/office/word/2010/wordprocessingInk" xmlns:wne="http://schemas.microsoft.com/office/word/2006/wordml" xmlns:wps="http://schemas.microsoft.com/office/word/2010/wordprocessingShape" mc:Ignorable="w14 w15 w16se w16cid w16 w16cex wp14">
+<w:footnotes xmlns:wpc="http://schemas.microsoft.com/office/word/2010/wordprocessingCanvas" xmlns:cx="http://schemas.microsoft.com/office/drawing/2014/chartex" xmlns:cx1="http://schemas.microsoft.com/office/drawing/2015/9/8/chartex" xmlns:cx2="http://schemas.microsoft.com/office/drawing/2015/10/21/chartex" xmlns:cx3="http://schemas.microsoft.com/office/drawing/2016/5/9/chartex" xmlns:cx4="http://schemas.microsoft.com/office/drawing/2016/5/10/chartex" xmlns:cx5="http://schemas.microsoft.com/office/drawing/2016/5/11/chartex" xmlns:cx6="http://schemas.microsoft.com/office/drawing/2016/5/12/chartex" xmlns:cx7="http://schemas.microsoft.com/office/drawing/2016/5/13/chartex" xmlns:cx8="http://schemas.microsoft.com/office/drawing/2016/5/14/chartex" xmlns:mc="http://schemas.openxmlformats.org/markup-compatibility/2006" xmlns:aink="http://schemas.microsoft.com/office/drawing/2016/ink" xmlns:am3d="http://schemas.microsoft.com/office/drawing/2017/model3d" xmlns:o="urn:schemas-microsoft-com:office:office" xmlns:r="http://schemas.openxmlformats.org/officeDocument/2006/relationships" xmlns:m="http://schemas.openxmlformats.org/officeDocument/2006/math" xmlns:v="urn:schemas-microsoft-com:vml" xmlns:wp14="http://schemas.microsoft.com/office/word/2010/wordprocessingDrawing" xmlns:wp="http://schemas.openxmlformats.org/drawingml/2006/wordprocessingDrawing" xmlns:w10="urn:schemas-microsoft-com:office:word" xmlns:w="http://schemas.openxmlformats.org/wordprocessingml/2006/main" xmlns:w14="http://schemas.microsoft.com/office/word/2010/wordml" xmlns:w15="http://schemas.microsoft.com/office/word/2012/wordml" xmlns:w16cex="http://schemas.microsoft.com/office/word/2018/wordml/cex" xmlns:w16cid="http://schemas.microsoft.com/office/word/2016/wordml/cid" xmlns:w16="http://schemas.microsoft.com/office/word/2018/wordml" xmlns:w16sdtdh="http://schemas.microsoft.com/office/word/2020/wordml/sdtdatahash" xmlns:w16se="http://schemas.microsoft.com/office/word/2015/wordml/symex" xmlns:wpg="http://schemas.microsoft.com/office/word/2010/wordprocessingGroup" xmlns:wpi="http://schemas.microsoft.com/office/word/2010/wordprocessingInk" xmlns:wne="http://schemas.microsoft.com/office/word/2006/wordml" xmlns:wps="http://schemas.microsoft.com/office/word/2010/wordprocessingShape" mc:Ignorable="w14 w15 w16se w16cid w16 w16cex w16sdtdh wp14">
   <w:footnote w:type="separator" w:id="-1">
     <w:p>
       <w:r>
@@ -25124,7 +25350,7 @@
       </w:pPr>
       <w:r>
         <w:rPr>
-          <w:rStyle w:val="Funotenzeichen"/>
+          <w:rStyle w:val="FootnoteReference"/>
         </w:rPr>
         <w:footnoteRef/>
       </w:r>
@@ -25148,7 +25374,7 @@
 </file>
 
 <file path=word/header1.xml><?xml version="1.0" encoding="utf-8"?>
-<w:hdr xmlns:wpc="http://schemas.microsoft.com/office/word/2010/wordprocessingCanvas" xmlns:cx="http://schemas.microsoft.com/office/drawing/2014/chartex" xmlns:cx1="http://schemas.microsoft.com/office/drawing/2015/9/8/chartex" xmlns:cx2="http://schemas.microsoft.com/office/drawing/2015/10/21/chartex" xmlns:cx3="http://schemas.microsoft.com/office/drawing/2016/5/9/chartex" xmlns:cx4="http://schemas.microsoft.com/office/drawing/2016/5/10/chartex" xmlns:cx5="http://schemas.microsoft.com/office/drawing/2016/5/11/chartex" xmlns:cx6="http://schemas.microsoft.com/office/drawing/2016/5/12/chartex" xmlns:cx7="http://schemas.microsoft.com/office/drawing/2016/5/13/chartex" xmlns:cx8="http://schemas.microsoft.com/office/drawing/2016/5/14/chartex" xmlns:mc="http://schemas.openxmlformats.org/markup-compatibility/2006" xmlns:aink="http://schemas.microsoft.com/office/drawing/2016/ink" xmlns:am3d="http://schemas.microsoft.com/office/drawing/2017/model3d" xmlns:o="urn:schemas-microsoft-com:office:office" xmlns:r="http://schemas.openxmlformats.org/officeDocument/2006/relationships" xmlns:m="http://schemas.openxmlformats.org/officeDocument/2006/math" xmlns:v="urn:schemas-microsoft-com:vml" xmlns:wp14="http://schemas.microsoft.com/office/word/2010/wordprocessingDrawing" xmlns:wp="http://schemas.openxmlformats.org/drawingml/2006/wordprocessingDrawing" xmlns:w10="urn:schemas-microsoft-com:office:word" xmlns:w="http://schemas.openxmlformats.org/wordprocessingml/2006/main" xmlns:w14="http://schemas.microsoft.com/office/word/2010/wordml" xmlns:w15="http://schemas.microsoft.com/office/word/2012/wordml" xmlns:w16cex="http://schemas.microsoft.com/office/word/2018/wordml/cex" xmlns:w16cid="http://schemas.microsoft.com/office/word/2016/wordml/cid" xmlns:w16="http://schemas.microsoft.com/office/word/2018/wordml" xmlns:w16se="http://schemas.microsoft.com/office/word/2015/wordml/symex" xmlns:wpg="http://schemas.microsoft.com/office/word/2010/wordprocessingGroup" xmlns:wpi="http://schemas.microsoft.com/office/word/2010/wordprocessingInk" xmlns:wne="http://schemas.microsoft.com/office/word/2006/wordml" xmlns:wps="http://schemas.microsoft.com/office/word/2010/wordprocessingShape" mc:Ignorable="w14 w15 w16se w16cid w16 w16cex wp14">
+<w:hdr xmlns:wpc="http://schemas.microsoft.com/office/word/2010/wordprocessingCanvas" xmlns:cx="http://schemas.microsoft.com/office/drawing/2014/chartex" xmlns:cx1="http://schemas.microsoft.com/office/drawing/2015/9/8/chartex" xmlns:cx2="http://schemas.microsoft.com/office/drawing/2015/10/21/chartex" xmlns:cx3="http://schemas.microsoft.com/office/drawing/2016/5/9/chartex" xmlns:cx4="http://schemas.microsoft.com/office/drawing/2016/5/10/chartex" xmlns:cx5="http://schemas.microsoft.com/office/drawing/2016/5/11/chartex" xmlns:cx6="http://schemas.microsoft.com/office/drawing/2016/5/12/chartex" xmlns:cx7="http://schemas.microsoft.com/office/drawing/2016/5/13/chartex" xmlns:cx8="http://schemas.microsoft.com/office/drawing/2016/5/14/chartex" xmlns:mc="http://schemas.openxmlformats.org/markup-compatibility/2006" xmlns:aink="http://schemas.microsoft.com/office/drawing/2016/ink" xmlns:am3d="http://schemas.microsoft.com/office/drawing/2017/model3d" xmlns:o="urn:schemas-microsoft-com:office:office" xmlns:r="http://schemas.openxmlformats.org/officeDocument/2006/relationships" xmlns:m="http://schemas.openxmlformats.org/officeDocument/2006/math" xmlns:v="urn:schemas-microsoft-com:vml" xmlns:wp14="http://schemas.microsoft.com/office/word/2010/wordprocessingDrawing" xmlns:wp="http://schemas.openxmlformats.org/drawingml/2006/wordprocessingDrawing" xmlns:w10="urn:schemas-microsoft-com:office:word" xmlns:w="http://schemas.openxmlformats.org/wordprocessingml/2006/main" xmlns:w14="http://schemas.microsoft.com/office/word/2010/wordml" xmlns:w15="http://schemas.microsoft.com/office/word/2012/wordml" xmlns:w16cex="http://schemas.microsoft.com/office/word/2018/wordml/cex" xmlns:w16cid="http://schemas.microsoft.com/office/word/2016/wordml/cid" xmlns:w16="http://schemas.microsoft.com/office/word/2018/wordml" xmlns:w16sdtdh="http://schemas.microsoft.com/office/word/2020/wordml/sdtdatahash" xmlns:w16se="http://schemas.microsoft.com/office/word/2015/wordml/symex" xmlns:wpg="http://schemas.microsoft.com/office/word/2010/wordprocessingGroup" xmlns:wpi="http://schemas.microsoft.com/office/word/2010/wordprocessingInk" xmlns:wne="http://schemas.microsoft.com/office/word/2006/wordml" xmlns:wps="http://schemas.microsoft.com/office/word/2010/wordprocessingShape" mc:Ignorable="w14 w15 w16se w16cid w16 w16cex w16sdtdh wp14">
   <w:tbl>
     <w:tblPr>
       <w:tblW w:w="0" w:type="auto"/>
@@ -25169,7 +25395,7 @@
         </w:tcPr>
         <w:p>
           <w:pPr>
-            <w:pStyle w:val="Kopfzeile"/>
+            <w:pStyle w:val="Header"/>
             <w:tabs>
               <w:tab w:val="clear" w:pos="9072"/>
               <w:tab w:val="right" w:pos="9900"/>
@@ -25183,7 +25409,7 @@
           </w:pPr>
           <w:r>
             <w:rPr>
-              <w:rStyle w:val="Seitenzahl"/>
+              <w:rStyle w:val="PageNumber"/>
               <w:rFonts w:ascii="Roboto" w:hAnsi="Roboto" w:cs="Arial"/>
               <w:color w:val="215868" w:themeColor="accent5" w:themeShade="80"/>
               <w:sz w:val="34"/>
@@ -25194,7 +25420,7 @@
           </w:r>
           <w:r>
             <w:rPr>
-              <w:rStyle w:val="Seitenzahl"/>
+              <w:rStyle w:val="PageNumber"/>
               <w:rFonts w:ascii="Roboto" w:hAnsi="Roboto" w:cs="Arial"/>
               <w:color w:val="215868" w:themeColor="accent5" w:themeShade="80"/>
               <w:sz w:val="34"/>
@@ -25206,7 +25432,7 @@
           </w:r>
           <w:r>
             <w:rPr>
-              <w:rStyle w:val="Seitenzahl"/>
+              <w:rStyle w:val="PageNumber"/>
               <w:rFonts w:ascii="Roboto" w:hAnsi="Roboto" w:cs="Arial"/>
               <w:color w:val="215868" w:themeColor="accent5" w:themeShade="80"/>
               <w:sz w:val="34"/>
@@ -25217,7 +25443,7 @@
           </w:r>
           <w:r>
             <w:rPr>
-              <w:rStyle w:val="Seitenzahl"/>
+              <w:rStyle w:val="PageNumber"/>
               <w:rFonts w:ascii="Roboto" w:hAnsi="Roboto" w:cs="Arial"/>
               <w:color w:val="215868" w:themeColor="accent5" w:themeShade="80"/>
               <w:sz w:val="34"/>
@@ -25229,7 +25455,7 @@
           </w:r>
           <w:r>
             <w:rPr>
-              <w:rStyle w:val="Seitenzahl"/>
+              <w:rStyle w:val="PageNumber"/>
               <w:rFonts w:ascii="Roboto" w:hAnsi="Roboto" w:cs="Arial"/>
               <w:color w:val="215868" w:themeColor="accent5" w:themeShade="80"/>
               <w:sz w:val="34"/>
@@ -25240,7 +25466,7 @@
           </w:r>
           <w:r>
             <w:rPr>
-              <w:rStyle w:val="Seitenzahl"/>
+              <w:rStyle w:val="PageNumber"/>
               <w:rFonts w:ascii="Roboto" w:hAnsi="Roboto" w:cs="Arial"/>
               <w:color w:val="215868" w:themeColor="accent5" w:themeShade="80"/>
               <w:sz w:val="34"/>
@@ -25251,7 +25477,7 @@
           </w:r>
           <w:r>
             <w:rPr>
-              <w:rStyle w:val="Seitenzahl"/>
+              <w:rStyle w:val="PageNumber"/>
               <w:rFonts w:ascii="Roboto" w:hAnsi="Roboto" w:cs="Arial"/>
               <w:color w:val="215868" w:themeColor="accent5" w:themeShade="80"/>
               <w:sz w:val="34"/>
@@ -25268,7 +25494,7 @@
         </w:tcPr>
         <w:p>
           <w:pPr>
-            <w:pStyle w:val="Kopfzeile"/>
+            <w:pStyle w:val="Header"/>
             <w:tabs>
               <w:tab w:val="clear" w:pos="9072"/>
               <w:tab w:val="right" w:pos="9900"/>
@@ -25276,7 +25502,7 @@
             <w:spacing w:after="120"/>
             <w:jc w:val="right"/>
             <w:rPr>
-              <w:rStyle w:val="Seitenzahl"/>
+              <w:rStyle w:val="PageNumber"/>
               <w:rFonts w:ascii="Arial" w:hAnsi="Arial" w:cs="Arial"/>
               <w:sz w:val="16"/>
             </w:rPr>
@@ -25342,7 +25568,7 @@
   </w:tbl>
   <w:p>
     <w:pPr>
-      <w:pStyle w:val="Kopfzeile"/>
+      <w:pStyle w:val="Header"/>
       <w:tabs>
         <w:tab w:val="clear" w:pos="9072"/>
         <w:tab w:val="right" w:pos="9900"/>
@@ -25359,7 +25585,7 @@
 </file>
 
 <file path=word/numbering.xml><?xml version="1.0" encoding="utf-8"?>
-<w:numbering xmlns:wpc="http://schemas.microsoft.com/office/word/2010/wordprocessingCanvas" xmlns:cx="http://schemas.microsoft.com/office/drawing/2014/chartex" xmlns:cx1="http://schemas.microsoft.com/office/drawing/2015/9/8/chartex" xmlns:cx2="http://schemas.microsoft.com/office/drawing/2015/10/21/chartex" xmlns:cx3="http://schemas.microsoft.com/office/drawing/2016/5/9/chartex" xmlns:cx4="http://schemas.microsoft.com/office/drawing/2016/5/10/chartex" xmlns:cx5="http://schemas.microsoft.com/office/drawing/2016/5/11/chartex" xmlns:cx6="http://schemas.microsoft.com/office/drawing/2016/5/12/chartex" xmlns:cx7="http://schemas.microsoft.com/office/drawing/2016/5/13/chartex" xmlns:cx8="http://schemas.microsoft.com/office/drawing/2016/5/14/chartex" xmlns:mc="http://schemas.openxmlformats.org/markup-compatibility/2006" xmlns:aink="http://schemas.microsoft.com/office/drawing/2016/ink" xmlns:am3d="http://schemas.microsoft.com/office/drawing/2017/model3d" xmlns:o="urn:schemas-microsoft-com:office:office" xmlns:r="http://schemas.openxmlformats.org/officeDocument/2006/relationships" xmlns:m="http://schemas.openxmlformats.org/officeDocument/2006/math" xmlns:v="urn:schemas-microsoft-com:vml" xmlns:wp14="http://schemas.microsoft.com/office/word/2010/wordprocessingDrawing" xmlns:wp="http://schemas.openxmlformats.org/drawingml/2006/wordprocessingDrawing" xmlns:w10="urn:schemas-microsoft-com:office:word" xmlns:w="http://schemas.openxmlformats.org/wordprocessingml/2006/main" xmlns:w14="http://schemas.microsoft.com/office/word/2010/wordml" xmlns:w15="http://schemas.microsoft.com/office/word/2012/wordml" xmlns:w16cex="http://schemas.microsoft.com/office/word/2018/wordml/cex" xmlns:w16cid="http://schemas.microsoft.com/office/word/2016/wordml/cid" xmlns:w16="http://schemas.microsoft.com/office/word/2018/wordml" xmlns:w16se="http://schemas.microsoft.com/office/word/2015/wordml/symex" xmlns:wpg="http://schemas.microsoft.com/office/word/2010/wordprocessingGroup" xmlns:wpi="http://schemas.microsoft.com/office/word/2010/wordprocessingInk" xmlns:wne="http://schemas.microsoft.com/office/word/2006/wordml" xmlns:wps="http://schemas.microsoft.com/office/word/2010/wordprocessingShape" mc:Ignorable="w14 w15 w16se w16cid w16 w16cex wp14">
+<w:numbering xmlns:wpc="http://schemas.microsoft.com/office/word/2010/wordprocessingCanvas" xmlns:cx="http://schemas.microsoft.com/office/drawing/2014/chartex" xmlns:cx1="http://schemas.microsoft.com/office/drawing/2015/9/8/chartex" xmlns:cx2="http://schemas.microsoft.com/office/drawing/2015/10/21/chartex" xmlns:cx3="http://schemas.microsoft.com/office/drawing/2016/5/9/chartex" xmlns:cx4="http://schemas.microsoft.com/office/drawing/2016/5/10/chartex" xmlns:cx5="http://schemas.microsoft.com/office/drawing/2016/5/11/chartex" xmlns:cx6="http://schemas.microsoft.com/office/drawing/2016/5/12/chartex" xmlns:cx7="http://schemas.microsoft.com/office/drawing/2016/5/13/chartex" xmlns:cx8="http://schemas.microsoft.com/office/drawing/2016/5/14/chartex" xmlns:mc="http://schemas.openxmlformats.org/markup-compatibility/2006" xmlns:aink="http://schemas.microsoft.com/office/drawing/2016/ink" xmlns:am3d="http://schemas.microsoft.com/office/drawing/2017/model3d" xmlns:o="urn:schemas-microsoft-com:office:office" xmlns:r="http://schemas.openxmlformats.org/officeDocument/2006/relationships" xmlns:m="http://schemas.openxmlformats.org/officeDocument/2006/math" xmlns:v="urn:schemas-microsoft-com:vml" xmlns:wp14="http://schemas.microsoft.com/office/word/2010/wordprocessingDrawing" xmlns:wp="http://schemas.openxmlformats.org/drawingml/2006/wordprocessingDrawing" xmlns:w10="urn:schemas-microsoft-com:office:word" xmlns:w="http://schemas.openxmlformats.org/wordprocessingml/2006/main" xmlns:w14="http://schemas.microsoft.com/office/word/2010/wordml" xmlns:w15="http://schemas.microsoft.com/office/word/2012/wordml" xmlns:w16cex="http://schemas.microsoft.com/office/word/2018/wordml/cex" xmlns:w16cid="http://schemas.microsoft.com/office/word/2016/wordml/cid" xmlns:w16="http://schemas.microsoft.com/office/word/2018/wordml" xmlns:w16sdtdh="http://schemas.microsoft.com/office/word/2020/wordml/sdtdatahash" xmlns:w16se="http://schemas.microsoft.com/office/word/2015/wordml/symex" xmlns:wpg="http://schemas.microsoft.com/office/word/2010/wordprocessingGroup" xmlns:wpi="http://schemas.microsoft.com/office/word/2010/wordprocessingInk" xmlns:wne="http://schemas.microsoft.com/office/word/2006/wordml" xmlns:wps="http://schemas.microsoft.com/office/word/2010/wordprocessingShape" mc:Ignorable="w14 w15 w16se w16cid w16 w16cex w16sdtdh wp14">
   <w:abstractNum w:abstractNumId="0" w15:restartNumberingAfterBreak="0">
     <w:nsid w:val="05FA0070"/>
     <w:multiLevelType w:val="hybridMultilevel"/>
@@ -28086,7 +28312,7 @@
     <w:lvl w:ilvl="0">
       <w:start w:val="1"/>
       <w:numFmt w:val="decimal"/>
-      <w:pStyle w:val="berschrift7"/>
+      <w:pStyle w:val="Heading7"/>
       <w:lvlText w:val="%1"/>
       <w:lvlJc w:val="left"/>
       <w:pPr>
@@ -28117,7 +28343,7 @@
     <w:lvl w:ilvl="2">
       <w:start w:val="1"/>
       <w:numFmt w:val="decimal"/>
-      <w:pStyle w:val="berschrift3"/>
+      <w:pStyle w:val="Heading3"/>
       <w:lvlText w:val="%1.%2.%3"/>
       <w:lvlJc w:val="left"/>
       <w:pPr>
@@ -30210,7 +30436,7 @@
 </file>
 
 <file path=word/styles.xml><?xml version="1.0" encoding="utf-8"?>
-<w:styles xmlns:mc="http://schemas.openxmlformats.org/markup-compatibility/2006" xmlns:r="http://schemas.openxmlformats.org/officeDocument/2006/relationships" xmlns:w="http://schemas.openxmlformats.org/wordprocessingml/2006/main" xmlns:w14="http://schemas.microsoft.com/office/word/2010/wordml" xmlns:w15="http://schemas.microsoft.com/office/word/2012/wordml" xmlns:w16cex="http://schemas.microsoft.com/office/word/2018/wordml/cex" xmlns:w16cid="http://schemas.microsoft.com/office/word/2016/wordml/cid" xmlns:w16="http://schemas.microsoft.com/office/word/2018/wordml" xmlns:w16se="http://schemas.microsoft.com/office/word/2015/wordml/symex" mc:Ignorable="w14 w15 w16se w16cid w16 w16cex">
+<w:styles xmlns:mc="http://schemas.openxmlformats.org/markup-compatibility/2006" xmlns:r="http://schemas.openxmlformats.org/officeDocument/2006/relationships" xmlns:w="http://schemas.openxmlformats.org/wordprocessingml/2006/main" xmlns:w14="http://schemas.microsoft.com/office/word/2010/wordml" xmlns:w15="http://schemas.microsoft.com/office/word/2012/wordml" xmlns:w16cex="http://schemas.microsoft.com/office/word/2018/wordml/cex" xmlns:w16cid="http://schemas.microsoft.com/office/word/2016/wordml/cid" xmlns:w16="http://schemas.microsoft.com/office/word/2018/wordml" xmlns:w16sdtdh="http://schemas.microsoft.com/office/word/2020/wordml/sdtdatahash" xmlns:w16se="http://schemas.microsoft.com/office/word/2015/wordml/symex" mc:Ignorable="w14 w15 w16se w16cid w16 w16cex w16sdtdh">
   <w:docDefaults>
     <w:rPrDefault>
       <w:rPr>
@@ -30597,7 +30823,7 @@
     <w:lsdException w:name="Unresolved Mention" w:semiHidden="1" w:unhideWhenUsed="1"/>
     <w:lsdException w:name="Smart Link" w:semiHidden="1" w:unhideWhenUsed="1"/>
   </w:latentStyles>
-  <w:style w:type="paragraph" w:default="1" w:styleId="Standard">
+  <w:style w:type="paragraph" w:default="1" w:styleId="Normal">
     <w:name w:val="Normal"/>
     <w:qFormat/>
     <w:rsid w:val="00725432"/>
@@ -30606,10 +30832,10 @@
       <w:szCs w:val="24"/>
     </w:rPr>
   </w:style>
-  <w:style w:type="paragraph" w:styleId="berschrift1">
+  <w:style w:type="paragraph" w:styleId="Heading1">
     <w:name w:val="heading 1"/>
-    <w:basedOn w:val="Standard"/>
-    <w:next w:val="Standard"/>
+    <w:basedOn w:val="Normal"/>
+    <w:next w:val="Normal"/>
     <w:uiPriority w:val="9"/>
     <w:qFormat/>
     <w:rsid w:val="00725432"/>
@@ -30625,11 +30851,11 @@
       <w:szCs w:val="20"/>
     </w:rPr>
   </w:style>
-  <w:style w:type="paragraph" w:styleId="berschrift2">
+  <w:style w:type="paragraph" w:styleId="Heading2">
     <w:name w:val="heading 2"/>
-    <w:basedOn w:val="Standard"/>
-    <w:next w:val="Standard"/>
-    <w:link w:val="berschrift2Zchn"/>
+    <w:basedOn w:val="Normal"/>
+    <w:next w:val="Normal"/>
+    <w:link w:val="Heading2Char"/>
     <w:qFormat/>
     <w:rsid w:val="00725432"/>
     <w:pPr>
@@ -30645,10 +30871,10 @@
       <w:szCs w:val="16"/>
     </w:rPr>
   </w:style>
-  <w:style w:type="paragraph" w:styleId="berschrift3">
+  <w:style w:type="paragraph" w:styleId="Heading3">
     <w:name w:val="heading 3"/>
-    <w:basedOn w:val="Standard"/>
-    <w:next w:val="Standard"/>
+    <w:basedOn w:val="Normal"/>
+    <w:next w:val="Normal"/>
     <w:qFormat/>
     <w:rsid w:val="00725432"/>
     <w:pPr>
@@ -30665,10 +30891,10 @@
       <w:sz w:val="20"/>
     </w:rPr>
   </w:style>
-  <w:style w:type="paragraph" w:styleId="berschrift4">
+  <w:style w:type="paragraph" w:styleId="Heading4">
     <w:name w:val="heading 4"/>
-    <w:basedOn w:val="Standard"/>
-    <w:next w:val="Standard"/>
+    <w:basedOn w:val="Normal"/>
+    <w:next w:val="Normal"/>
     <w:qFormat/>
     <w:rsid w:val="00725432"/>
     <w:pPr>
@@ -30686,10 +30912,10 @@
       <w:lang w:val="en-GB"/>
     </w:rPr>
   </w:style>
-  <w:style w:type="paragraph" w:styleId="berschrift5">
+  <w:style w:type="paragraph" w:styleId="Heading5">
     <w:name w:val="heading 5"/>
-    <w:basedOn w:val="Standard"/>
-    <w:next w:val="Standard"/>
+    <w:basedOn w:val="Normal"/>
+    <w:next w:val="Normal"/>
     <w:qFormat/>
     <w:rsid w:val="00725432"/>
     <w:pPr>
@@ -30704,10 +30930,10 @@
       <w:sz w:val="16"/>
     </w:rPr>
   </w:style>
-  <w:style w:type="paragraph" w:styleId="berschrift6">
+  <w:style w:type="paragraph" w:styleId="Heading6">
     <w:name w:val="heading 6"/>
-    <w:basedOn w:val="Standard"/>
-    <w:next w:val="Standard"/>
+    <w:basedOn w:val="Normal"/>
+    <w:next w:val="Normal"/>
     <w:qFormat/>
     <w:rsid w:val="00725432"/>
     <w:pPr>
@@ -30721,10 +30947,10 @@
       <w:sz w:val="16"/>
     </w:rPr>
   </w:style>
-  <w:style w:type="paragraph" w:styleId="berschrift7">
+  <w:style w:type="paragraph" w:styleId="Heading7">
     <w:name w:val="heading 7"/>
-    <w:basedOn w:val="Standard"/>
-    <w:next w:val="Standard"/>
+    <w:basedOn w:val="Normal"/>
+    <w:next w:val="Normal"/>
     <w:qFormat/>
     <w:rsid w:val="00725432"/>
     <w:pPr>
@@ -30742,10 +30968,10 @@
       <w:sz w:val="16"/>
     </w:rPr>
   </w:style>
-  <w:style w:type="paragraph" w:styleId="berschrift8">
+  <w:style w:type="paragraph" w:styleId="Heading8">
     <w:name w:val="heading 8"/>
-    <w:basedOn w:val="Standard"/>
-    <w:next w:val="Standard"/>
+    <w:basedOn w:val="Normal"/>
+    <w:next w:val="Normal"/>
     <w:qFormat/>
     <w:rsid w:val="00725432"/>
     <w:pPr>
@@ -30760,10 +30986,10 @@
       <w:sz w:val="16"/>
     </w:rPr>
   </w:style>
-  <w:style w:type="paragraph" w:styleId="berschrift9">
+  <w:style w:type="paragraph" w:styleId="Heading9">
     <w:name w:val="heading 9"/>
-    <w:basedOn w:val="Standard"/>
-    <w:next w:val="Standard"/>
+    <w:basedOn w:val="Normal"/>
+    <w:next w:val="Normal"/>
     <w:qFormat/>
     <w:rsid w:val="00725432"/>
     <w:pPr>
@@ -30778,13 +31004,13 @@
       <w:szCs w:val="20"/>
     </w:rPr>
   </w:style>
-  <w:style w:type="character" w:default="1" w:styleId="Absatz-Standardschriftart">
+  <w:style w:type="character" w:default="1" w:styleId="DefaultParagraphFont">
     <w:name w:val="Default Paragraph Font"/>
     <w:uiPriority w:val="1"/>
     <w:semiHidden/>
     <w:unhideWhenUsed/>
   </w:style>
-  <w:style w:type="table" w:default="1" w:styleId="NormaleTabelle">
+  <w:style w:type="table" w:default="1" w:styleId="TableNormal">
     <w:name w:val="Normal Table"/>
     <w:uiPriority w:val="99"/>
     <w:semiHidden/>
@@ -30799,15 +31025,15 @@
       </w:tblCellMar>
     </w:tblPr>
   </w:style>
-  <w:style w:type="numbering" w:default="1" w:styleId="KeineListe">
+  <w:style w:type="numbering" w:default="1" w:styleId="NoList">
     <w:name w:val="No List"/>
     <w:uiPriority w:val="99"/>
     <w:semiHidden/>
     <w:unhideWhenUsed/>
   </w:style>
-  <w:style w:type="paragraph" w:styleId="Sprechblasentext">
+  <w:style w:type="paragraph" w:styleId="BalloonText">
     <w:name w:val="Balloon Text"/>
-    <w:basedOn w:val="Standard"/>
+    <w:basedOn w:val="Normal"/>
     <w:semiHidden/>
     <w:rsid w:val="00725432"/>
     <w:rPr>
@@ -30816,9 +31042,9 @@
       <w:szCs w:val="16"/>
     </w:rPr>
   </w:style>
-  <w:style w:type="paragraph" w:styleId="Textkrper-Zeileneinzug">
+  <w:style w:type="paragraph" w:styleId="BodyTextIndent">
     <w:name w:val="Body Text Indent"/>
-    <w:basedOn w:val="Standard"/>
+    <w:basedOn w:val="Normal"/>
     <w:semiHidden/>
     <w:rsid w:val="00725432"/>
     <w:pPr>
@@ -30830,10 +31056,10 @@
       <w:szCs w:val="20"/>
     </w:rPr>
   </w:style>
-  <w:style w:type="paragraph" w:styleId="Textkrper">
+  <w:style w:type="paragraph" w:styleId="BodyText">
     <w:name w:val="Body Text"/>
-    <w:basedOn w:val="Standard"/>
-    <w:link w:val="TextkrperZchn"/>
+    <w:basedOn w:val="Normal"/>
+    <w:link w:val="BodyTextChar"/>
     <w:semiHidden/>
     <w:rsid w:val="00725432"/>
     <w:rPr>
@@ -30845,11 +31071,11 @@
       <w:lang w:val="en-GB"/>
     </w:rPr>
   </w:style>
-  <w:style w:type="paragraph" w:styleId="Kopfzeile">
+  <w:style w:type="paragraph" w:styleId="Header">
     <w:name w:val="header"/>
     <w:aliases w:val="und Fußzeile"/>
-    <w:basedOn w:val="Standard"/>
-    <w:link w:val="KopfzeileZchn"/>
+    <w:basedOn w:val="Normal"/>
+    <w:link w:val="HeaderChar"/>
     <w:rsid w:val="00725432"/>
     <w:pPr>
       <w:tabs>
@@ -30858,10 +31084,10 @@
       </w:tabs>
     </w:pPr>
   </w:style>
-  <w:style w:type="paragraph" w:styleId="Fuzeile">
+  <w:style w:type="paragraph" w:styleId="Footer">
     <w:name w:val="footer"/>
-    <w:basedOn w:val="Standard"/>
-    <w:link w:val="FuzeileZchn"/>
+    <w:basedOn w:val="Normal"/>
+    <w:link w:val="FooterChar"/>
     <w:uiPriority w:val="99"/>
     <w:rsid w:val="00725432"/>
     <w:pPr>
@@ -30880,7 +31106,7 @@
       <w:u w:val="single"/>
     </w:rPr>
   </w:style>
-  <w:style w:type="character" w:styleId="Kommentarzeichen">
+  <w:style w:type="character" w:styleId="CommentReference">
     <w:name w:val="annotation reference"/>
     <w:uiPriority w:val="99"/>
     <w:semiHidden/>
@@ -30890,9 +31116,9 @@
       <w:szCs w:val="16"/>
     </w:rPr>
   </w:style>
-  <w:style w:type="paragraph" w:styleId="Kommentartext">
+  <w:style w:type="paragraph" w:styleId="CommentText">
     <w:name w:val="annotation text"/>
-    <w:basedOn w:val="Standard"/>
+    <w:basedOn w:val="Normal"/>
     <w:semiHidden/>
     <w:rsid w:val="00725432"/>
     <w:rPr>
@@ -30900,10 +31126,10 @@
       <w:szCs w:val="20"/>
     </w:rPr>
   </w:style>
-  <w:style w:type="paragraph" w:styleId="Kommentarthema">
+  <w:style w:type="paragraph" w:styleId="CommentSubject">
     <w:name w:val="annotation subject"/>
-    <w:basedOn w:val="Kommentartext"/>
-    <w:next w:val="Kommentartext"/>
+    <w:basedOn w:val="CommentText"/>
+    <w:next w:val="CommentText"/>
     <w:semiHidden/>
     <w:rsid w:val="00725432"/>
     <w:rPr>
@@ -30911,9 +31137,9 @@
       <w:bCs/>
     </w:rPr>
   </w:style>
-  <w:style w:type="paragraph" w:styleId="Blocktext">
+  <w:style w:type="paragraph" w:styleId="BlockText">
     <w:name w:val="Block Text"/>
-    <w:basedOn w:val="Standard"/>
+    <w:basedOn w:val="Normal"/>
     <w:semiHidden/>
     <w:rsid w:val="00725432"/>
     <w:pPr>
@@ -30929,7 +31155,7 @@
       <w:szCs w:val="16"/>
     </w:rPr>
   </w:style>
-  <w:style w:type="character" w:styleId="BesuchterLink">
+  <w:style w:type="character" w:styleId="FollowedHyperlink">
     <w:name w:val="FollowedHyperlink"/>
     <w:semiHidden/>
     <w:rsid w:val="00725432"/>
@@ -30938,10 +31164,10 @@
       <w:u w:val="single"/>
     </w:rPr>
   </w:style>
-  <w:style w:type="paragraph" w:styleId="Makrotext">
+  <w:style w:type="paragraph" w:styleId="MacroText">
     <w:name w:val="macro"/>
     <w:aliases w:val="Programmiersprache"/>
-    <w:next w:val="Standard"/>
+    <w:next w:val="Normal"/>
     <w:semiHidden/>
     <w:rsid w:val="00725432"/>
     <w:pPr>
@@ -30961,9 +31187,9 @@
       <w:rFonts w:ascii="Courier New" w:hAnsi="Courier New"/>
     </w:rPr>
   </w:style>
-  <w:style w:type="paragraph" w:styleId="Textkrper2">
+  <w:style w:type="paragraph" w:styleId="BodyText2">
     <w:name w:val="Body Text 2"/>
-    <w:basedOn w:val="Standard"/>
+    <w:basedOn w:val="Normal"/>
     <w:semiHidden/>
     <w:rsid w:val="00725432"/>
     <w:rPr>
@@ -30971,15 +31197,15 @@
       <w:sz w:val="14"/>
     </w:rPr>
   </w:style>
-  <w:style w:type="character" w:styleId="Seitenzahl">
+  <w:style w:type="character" w:styleId="PageNumber">
     <w:name w:val="page number"/>
-    <w:basedOn w:val="Absatz-Standardschriftart"/>
+    <w:basedOn w:val="DefaultParagraphFont"/>
     <w:semiHidden/>
     <w:rsid w:val="00725432"/>
   </w:style>
-  <w:style w:type="paragraph" w:styleId="Titel">
+  <w:style w:type="paragraph" w:styleId="Title">
     <w:name w:val="Title"/>
-    <w:basedOn w:val="Standard"/>
+    <w:basedOn w:val="Normal"/>
     <w:qFormat/>
     <w:rsid w:val="00725432"/>
     <w:pPr>
@@ -30993,9 +31219,9 @@
       <w:color w:val="FF0000"/>
     </w:rPr>
   </w:style>
-  <w:style w:type="paragraph" w:styleId="Textkrper3">
+  <w:style w:type="paragraph" w:styleId="BodyText3">
     <w:name w:val="Body Text 3"/>
-    <w:basedOn w:val="Standard"/>
+    <w:basedOn w:val="Normal"/>
     <w:semiHidden/>
     <w:rsid w:val="00725432"/>
     <w:rPr>
@@ -31003,9 +31229,9 @@
       <w:sz w:val="18"/>
     </w:rPr>
   </w:style>
-  <w:style w:type="paragraph" w:styleId="StandardWeb">
+  <w:style w:type="paragraph" w:styleId="NormalWeb">
     <w:name w:val="Normal (Web)"/>
-    <w:basedOn w:val="Standard"/>
+    <w:basedOn w:val="Normal"/>
     <w:uiPriority w:val="99"/>
     <w:semiHidden/>
     <w:rsid w:val="00725432"/>
@@ -31015,10 +31241,10 @@
   </w:style>
   <w:style w:type="character" w:customStyle="1" w:styleId="tief">
     <w:name w:val="tief"/>
-    <w:basedOn w:val="Absatz-Standardschriftart"/>
+    <w:basedOn w:val="DefaultParagraphFont"/>
     <w:rsid w:val="00725432"/>
   </w:style>
-  <w:style w:type="character" w:styleId="Fett">
+  <w:style w:type="character" w:styleId="Strong">
     <w:name w:val="Strong"/>
     <w:uiPriority w:val="22"/>
     <w:qFormat/>
@@ -31028,9 +31254,9 @@
       <w:bCs/>
     </w:rPr>
   </w:style>
-  <w:style w:type="paragraph" w:styleId="Textkrper-Einzug2">
+  <w:style w:type="paragraph" w:styleId="BodyTextIndent2">
     <w:name w:val="Body Text Indent 2"/>
-    <w:basedOn w:val="Standard"/>
+    <w:basedOn w:val="Normal"/>
     <w:semiHidden/>
     <w:rsid w:val="00725432"/>
     <w:pPr>
@@ -31041,9 +31267,9 @@
       <w:sz w:val="18"/>
     </w:rPr>
   </w:style>
-  <w:style w:type="paragraph" w:styleId="Textkrper-Einzug3">
+  <w:style w:type="paragraph" w:styleId="BodyTextIndent3">
     <w:name w:val="Body Text Indent 3"/>
-    <w:basedOn w:val="Standard"/>
+    <w:basedOn w:val="Normal"/>
     <w:semiHidden/>
     <w:rsid w:val="00725432"/>
     <w:pPr>
@@ -31058,10 +31284,10 @@
       <w:sz w:val="18"/>
     </w:rPr>
   </w:style>
-  <w:style w:type="paragraph" w:styleId="NurText">
+  <w:style w:type="paragraph" w:styleId="PlainText">
     <w:name w:val="Plain Text"/>
-    <w:basedOn w:val="Standard"/>
-    <w:link w:val="NurTextZchn"/>
+    <w:basedOn w:val="Normal"/>
+    <w:link w:val="PlainTextChar"/>
     <w:semiHidden/>
     <w:rsid w:val="00725432"/>
     <w:rPr>
@@ -31072,7 +31298,7 @@
   </w:style>
   <w:style w:type="paragraph" w:customStyle="1" w:styleId="Textgliederungohne">
     <w:name w:val="Textgliederung ohne"/>
-    <w:basedOn w:val="Standard"/>
+    <w:basedOn w:val="Normal"/>
     <w:rsid w:val="00725432"/>
     <w:pPr>
       <w:numPr>
@@ -31089,7 +31315,7 @@
   </w:style>
   <w:style w:type="paragraph" w:customStyle="1" w:styleId="Textgliederung1">
     <w:name w:val="Textgliederung 1"/>
-    <w:basedOn w:val="Standard"/>
+    <w:basedOn w:val="Normal"/>
     <w:rsid w:val="00725432"/>
     <w:pPr>
       <w:numPr>
@@ -31143,7 +31369,7 @@
       <w:ind w:left="2160" w:hanging="180"/>
     </w:pPr>
   </w:style>
-  <w:style w:type="character" w:styleId="Funotenzeichen">
+  <w:style w:type="character" w:styleId="FootnoteReference">
     <w:name w:val="footnote reference"/>
     <w:semiHidden/>
     <w:rsid w:val="00725432"/>
@@ -31151,9 +31377,9 @@
       <w:vertAlign w:val="superscript"/>
     </w:rPr>
   </w:style>
-  <w:style w:type="paragraph" w:styleId="Funotentext">
+  <w:style w:type="paragraph" w:styleId="FootnoteText">
     <w:name w:val="footnote text"/>
-    <w:basedOn w:val="Standard"/>
+    <w:basedOn w:val="Normal"/>
     <w:semiHidden/>
     <w:rsid w:val="00725432"/>
     <w:rPr>
@@ -31163,7 +31389,7 @@
   </w:style>
   <w:style w:type="paragraph" w:customStyle="1" w:styleId="Spalterechts11CharChar">
     <w:name w:val="Spalte rechts 1.1 Char Char"/>
-    <w:basedOn w:val="Standard"/>
+    <w:basedOn w:val="Normal"/>
     <w:rsid w:val="00725432"/>
     <w:pPr>
       <w:tabs>
@@ -31179,9 +31405,9 @@
       <w:szCs w:val="20"/>
     </w:rPr>
   </w:style>
-  <w:style w:type="paragraph" w:styleId="Listenabsatz">
+  <w:style w:type="paragraph" w:styleId="ListParagraph">
     <w:name w:val="List Paragraph"/>
-    <w:basedOn w:val="Standard"/>
+    <w:basedOn w:val="Normal"/>
     <w:uiPriority w:val="34"/>
     <w:qFormat/>
     <w:rsid w:val="00C61F63"/>
@@ -31189,10 +31415,10 @@
       <w:ind w:left="708"/>
     </w:pPr>
   </w:style>
-  <w:style w:type="paragraph" w:styleId="Dokumentstruktur">
+  <w:style w:type="paragraph" w:styleId="DocumentMap">
     <w:name w:val="Document Map"/>
-    <w:basedOn w:val="Standard"/>
-    <w:link w:val="DokumentstrukturZchn"/>
+    <w:basedOn w:val="Normal"/>
+    <w:link w:val="DocumentMapChar"/>
     <w:uiPriority w:val="99"/>
     <w:semiHidden/>
     <w:unhideWhenUsed/>
@@ -31203,9 +31429,9 @@
       <w:szCs w:val="16"/>
     </w:rPr>
   </w:style>
-  <w:style w:type="character" w:customStyle="1" w:styleId="DokumentstrukturZchn">
-    <w:name w:val="Dokumentstruktur Zchn"/>
-    <w:link w:val="Dokumentstruktur"/>
+  <w:style w:type="character" w:customStyle="1" w:styleId="DocumentMapChar">
+    <w:name w:val="Document Map Char"/>
+    <w:link w:val="DocumentMap"/>
     <w:uiPriority w:val="99"/>
     <w:semiHidden/>
     <w:rsid w:val="005E2F0E"/>
@@ -31215,7 +31441,7 @@
       <w:szCs w:val="16"/>
     </w:rPr>
   </w:style>
-  <w:style w:type="paragraph" w:styleId="berarbeitung">
+  <w:style w:type="paragraph" w:styleId="Revision">
     <w:name w:val="Revision"/>
     <w:hidden/>
     <w:uiPriority w:val="99"/>
@@ -31228,7 +31454,7 @@
   </w:style>
   <w:style w:type="paragraph" w:customStyle="1" w:styleId="LS-Vertrag-eingerckt">
     <w:name w:val="LS-Vertrag-eingerückt"/>
-    <w:basedOn w:val="Standard"/>
+    <w:basedOn w:val="Normal"/>
     <w:uiPriority w:val="99"/>
     <w:rsid w:val="00CA4233"/>
     <w:pPr>
@@ -31242,10 +31468,10 @@
       <w:lang w:eastAsia="en-US"/>
     </w:rPr>
   </w:style>
-  <w:style w:type="character" w:customStyle="1" w:styleId="FuzeileZchn">
-    <w:name w:val="Fußzeile Zchn"/>
-    <w:basedOn w:val="Absatz-Standardschriftart"/>
-    <w:link w:val="Fuzeile"/>
+  <w:style w:type="character" w:customStyle="1" w:styleId="FooterChar">
+    <w:name w:val="Footer Char"/>
+    <w:basedOn w:val="DefaultParagraphFont"/>
+    <w:link w:val="Footer"/>
     <w:uiPriority w:val="99"/>
     <w:rsid w:val="00970BBA"/>
     <w:rPr>
@@ -31253,9 +31479,9 @@
       <w:szCs w:val="24"/>
     </w:rPr>
   </w:style>
-  <w:style w:type="table" w:styleId="Tabellenraster">
+  <w:style w:type="table" w:styleId="TableGrid">
     <w:name w:val="Table Grid"/>
-    <w:basedOn w:val="NormaleTabelle"/>
+    <w:basedOn w:val="TableNormal"/>
     <w:uiPriority w:val="99"/>
     <w:rsid w:val="00350E0A"/>
     <w:tblPr>
@@ -31269,20 +31495,20 @@
       </w:tblBorders>
     </w:tblPr>
   </w:style>
-  <w:style w:type="character" w:customStyle="1" w:styleId="KopfzeileZchn">
-    <w:name w:val="Kopfzeile Zchn"/>
-    <w:aliases w:val="und Fußzeile Zchn"/>
-    <w:basedOn w:val="Absatz-Standardschriftart"/>
-    <w:link w:val="Kopfzeile"/>
+  <w:style w:type="character" w:customStyle="1" w:styleId="HeaderChar">
+    <w:name w:val="Header Char"/>
+    <w:aliases w:val="und Fußzeile Char"/>
+    <w:basedOn w:val="DefaultParagraphFont"/>
+    <w:link w:val="Header"/>
     <w:rsid w:val="00096E20"/>
     <w:rPr>
       <w:sz w:val="22"/>
       <w:szCs w:val="24"/>
     </w:rPr>
   </w:style>
-  <w:style w:type="paragraph" w:styleId="KeinLeerraum">
+  <w:style w:type="paragraph" w:styleId="NoSpacing">
     <w:name w:val="No Spacing"/>
-    <w:link w:val="KeinLeerraumZchn"/>
+    <w:link w:val="NoSpacingChar"/>
     <w:uiPriority w:val="1"/>
     <w:qFormat/>
     <w:rsid w:val="005238D3"/>
@@ -31292,10 +31518,10 @@
       <w:szCs w:val="22"/>
     </w:rPr>
   </w:style>
-  <w:style w:type="character" w:customStyle="1" w:styleId="KeinLeerraumZchn">
-    <w:name w:val="Kein Leerraum Zchn"/>
-    <w:basedOn w:val="Absatz-Standardschriftart"/>
-    <w:link w:val="KeinLeerraum"/>
+  <w:style w:type="character" w:customStyle="1" w:styleId="NoSpacingChar">
+    <w:name w:val="No Spacing Char"/>
+    <w:basedOn w:val="DefaultParagraphFont"/>
+    <w:link w:val="NoSpacing"/>
     <w:uiPriority w:val="1"/>
     <w:rsid w:val="005238D3"/>
     <w:rPr>
@@ -31304,19 +31530,19 @@
       <w:szCs w:val="22"/>
     </w:rPr>
   </w:style>
-  <w:style w:type="character" w:customStyle="1" w:styleId="NurTextZchn">
-    <w:name w:val="Nur Text Zchn"/>
-    <w:basedOn w:val="Absatz-Standardschriftart"/>
-    <w:link w:val="NurText"/>
+  <w:style w:type="character" w:customStyle="1" w:styleId="PlainTextChar">
+    <w:name w:val="Plain Text Char"/>
+    <w:basedOn w:val="DefaultParagraphFont"/>
+    <w:link w:val="PlainText"/>
     <w:semiHidden/>
     <w:rsid w:val="002132C6"/>
     <w:rPr>
       <w:rFonts w:ascii="Courier New" w:hAnsi="Courier New" w:cs="Courier New"/>
     </w:rPr>
   </w:style>
-  <w:style w:type="character" w:styleId="NichtaufgelsteErwhnung">
+  <w:style w:type="character" w:styleId="UnresolvedMention">
     <w:name w:val="Unresolved Mention"/>
-    <w:basedOn w:val="Absatz-Standardschriftart"/>
+    <w:basedOn w:val="DefaultParagraphFont"/>
     <w:uiPriority w:val="99"/>
     <w:semiHidden/>
     <w:unhideWhenUsed/>
@@ -31328,7 +31554,7 @@
   </w:style>
   <w:style w:type="paragraph" w:customStyle="1" w:styleId="Choice">
     <w:name w:val="Choice"/>
-    <w:basedOn w:val="Standard"/>
+    <w:basedOn w:val="Normal"/>
     <w:link w:val="ChoiceChar"/>
     <w:qFormat/>
     <w:rsid w:val="00D54AF2"/>
@@ -31343,7 +31569,7 @@
   </w:style>
   <w:style w:type="character" w:customStyle="1" w:styleId="ChoiceChar">
     <w:name w:val="Choice Char"/>
-    <w:basedOn w:val="Absatz-Standardschriftart"/>
+    <w:basedOn w:val="DefaultParagraphFont"/>
     <w:link w:val="Choice"/>
     <w:rsid w:val="00D54AF2"/>
     <w:rPr>
@@ -31355,8 +31581,8 @@
   </w:style>
   <w:style w:type="paragraph" w:customStyle="1" w:styleId="FirstParagraph">
     <w:name w:val="First Paragraph"/>
-    <w:basedOn w:val="Textkrper"/>
-    <w:next w:val="Textkrper"/>
+    <w:basedOn w:val="BodyText"/>
+    <w:next w:val="BodyText"/>
     <w:qFormat/>
     <w:rsid w:val="00092697"/>
     <w:pPr>
@@ -31371,10 +31597,10 @@
       <w:lang w:val="en-US" w:eastAsia="en-US"/>
     </w:rPr>
   </w:style>
-  <w:style w:type="character" w:customStyle="1" w:styleId="berschrift2Zchn">
-    <w:name w:val="Überschrift 2 Zchn"/>
-    <w:basedOn w:val="Absatz-Standardschriftart"/>
-    <w:link w:val="berschrift2"/>
+  <w:style w:type="character" w:customStyle="1" w:styleId="Heading2Char">
+    <w:name w:val="Heading 2 Char"/>
+    <w:basedOn w:val="DefaultParagraphFont"/>
+    <w:link w:val="Heading2"/>
     <w:rsid w:val="00E0016E"/>
     <w:rPr>
       <w:rFonts w:ascii="Arial" w:hAnsi="Arial" w:cs="Arial"/>
@@ -31384,10 +31610,10 @@
       <w:szCs w:val="16"/>
     </w:rPr>
   </w:style>
-  <w:style w:type="character" w:customStyle="1" w:styleId="TextkrperZchn">
-    <w:name w:val="Textkörper Zchn"/>
-    <w:basedOn w:val="Absatz-Standardschriftart"/>
-    <w:link w:val="Textkrper"/>
+  <w:style w:type="character" w:customStyle="1" w:styleId="BodyTextChar">
+    <w:name w:val="Body Text Char"/>
+    <w:basedOn w:val="DefaultParagraphFont"/>
+    <w:link w:val="BodyText"/>
     <w:semiHidden/>
     <w:rsid w:val="00707C5D"/>
     <w:rPr>
@@ -31686,23 +31912,6 @@
 </file>
 
 <file path=customXml/item1.xml><?xml version="1.0" encoding="utf-8"?>
-<b:Sources xmlns:b="http://schemas.openxmlformats.org/officeDocument/2006/bibliography" xmlns="http://schemas.openxmlformats.org/officeDocument/2006/bibliography" SelectedStyle="\APA.XSL" StyleName="APA"/>
-</file>
-
-<file path=customXml/item2.xml><?xml version="1.0" encoding="utf-8"?>
-<?mso-contentType ?>
-<FormTemplates xmlns="http://schemas.microsoft.com/sharepoint/v3/contenttype/forms">
-  <Display>DocumentLibraryForm</Display>
-  <Edit>DocumentLibraryForm</Edit>
-  <New>DocumentLibraryForm</New>
-</FormTemplates>
-</file>
-
-<file path=customXml/item3.xml><?xml version="1.0" encoding="utf-8"?>
-<b:Sources xmlns:b="http://schemas.openxmlformats.org/officeDocument/2006/bibliography" xmlns="http://schemas.openxmlformats.org/officeDocument/2006/bibliography" SelectedStyle="\APA.XSL" StyleName="APA"/>
-</file>
-
-<file path=customXml/item4.xml><?xml version="1.0" encoding="utf-8"?>
 <ct:contentTypeSchema xmlns:ct="http://schemas.microsoft.com/office/2006/metadata/contentType" xmlns:ma="http://schemas.microsoft.com/office/2006/metadata/properties/metaAttributes" ct:_="" ma:_="" ma:contentTypeName="Dokument" ma:contentTypeID="0x0101008A91445496CF7245836D5B403B1B3D9D" ma:contentTypeVersion="12" ma:contentTypeDescription="Ein neues Dokument erstellen." ma:contentTypeScope="" ma:versionID="5196ab9d298bec00ec658eeb33d04f7b">
   <xsd:schema xmlns:xsd="http://www.w3.org/2001/XMLSchema" xmlns:xs="http://www.w3.org/2001/XMLSchema" xmlns:p="http://schemas.microsoft.com/office/2006/metadata/properties" xmlns:ns3="814032d5-8582-4412-9ef1-c32d0ab713c9" xmlns:ns4="315b142d-b22c-42dd-addf-9883f01299f4" targetNamespace="http://schemas.microsoft.com/office/2006/metadata/properties" ma:root="true" ma:fieldsID="3fd54ae5d4007f6aac05cd0e61ab1f7e" ns3:_="" ns4:_="">
     <xsd:import namespace="814032d5-8582-4412-9ef1-c32d0ab713c9"/>
@@ -31919,10 +32128,25 @@
 </ct:contentTypeSchema>
 </file>
 
+<file path=customXml/item2.xml><?xml version="1.0" encoding="utf-8"?>
+<b:Sources xmlns:b="http://schemas.openxmlformats.org/officeDocument/2006/bibliography" xmlns="http://schemas.openxmlformats.org/officeDocument/2006/bibliography" SelectedStyle="\APA.XSL" StyleName="APA"/>
+</file>
+
+<file path=customXml/item3.xml><?xml version="1.0" encoding="utf-8"?>
+<b:Sources xmlns:b="http://schemas.openxmlformats.org/officeDocument/2006/bibliography" xmlns="http://schemas.openxmlformats.org/officeDocument/2006/bibliography" SelectedStyle="\APA.XSL" StyleName="APA"/>
+</file>
+
+<file path=customXml/item4.xml><?xml version="1.0" encoding="utf-8"?>
+<?mso-contentType ?>
+<FormTemplates xmlns="http://schemas.microsoft.com/sharepoint/v3/contenttype/forms">
+  <Display>DocumentLibraryForm</Display>
+  <Edit>DocumentLibraryForm</Edit>
+  <New>DocumentLibraryForm</New>
+</FormTemplates>
+</file>
+
 <file path=customXml/item5.xml><?xml version="1.0" encoding="utf-8"?>
-<p:properties xmlns:p="http://schemas.microsoft.com/office/2006/metadata/properties" xmlns:xsi="http://www.w3.org/2001/XMLSchema-instance" xmlns:pc="http://schemas.microsoft.com/office/infopath/2007/PartnerControls">
-  <documentManagement/>
-</p:properties>
+<b:Sources xmlns:b="http://schemas.openxmlformats.org/officeDocument/2006/bibliography" xmlns="http://schemas.openxmlformats.org/officeDocument/2006/bibliography" SelectedStyle="\APA.XSL" StyleName="APA"/>
 </file>
 
 <file path=customXml/item6.xml><?xml version="1.0" encoding="utf-8"?>
@@ -31930,34 +32154,12 @@
 </file>
 
 <file path=customXml/item7.xml><?xml version="1.0" encoding="utf-8"?>
-<b:Sources xmlns:b="http://schemas.openxmlformats.org/officeDocument/2006/bibliography" xmlns="http://schemas.openxmlformats.org/officeDocument/2006/bibliography" SelectedStyle="\APA.XSL" StyleName="APA"/>
+<p:properties xmlns:p="http://schemas.microsoft.com/office/2006/metadata/properties" xmlns:xsi="http://www.w3.org/2001/XMLSchema-instance" xmlns:pc="http://schemas.microsoft.com/office/infopath/2007/PartnerControls">
+  <documentManagement/>
+</p:properties>
 </file>
 
 <file path=customXml/itemProps1.xml><?xml version="1.0" encoding="utf-8"?>
-<ds:datastoreItem xmlns:ds="http://schemas.openxmlformats.org/officeDocument/2006/customXml" ds:itemID="{CD811866-4571-F542-BEA7-267E9A0A65ED}">
-  <ds:schemaRefs>
-    <ds:schemaRef ds:uri="http://schemas.openxmlformats.org/officeDocument/2006/bibliography"/>
-  </ds:schemaRefs>
-</ds:datastoreItem>
-</file>
-
-<file path=customXml/itemProps2.xml><?xml version="1.0" encoding="utf-8"?>
-<ds:datastoreItem xmlns:ds="http://schemas.openxmlformats.org/officeDocument/2006/customXml" ds:itemID="{C25A4B22-728D-4546-8C41-88CFC9C6767F}">
-  <ds:schemaRefs>
-    <ds:schemaRef ds:uri="http://schemas.microsoft.com/sharepoint/v3/contenttype/forms"/>
-  </ds:schemaRefs>
-</ds:datastoreItem>
-</file>
-
-<file path=customXml/itemProps3.xml><?xml version="1.0" encoding="utf-8"?>
-<ds:datastoreItem xmlns:ds="http://schemas.openxmlformats.org/officeDocument/2006/customXml" ds:itemID="{EC951A0A-119D-2949-B562-5505862D8F16}">
-  <ds:schemaRefs>
-    <ds:schemaRef ds:uri="http://schemas.openxmlformats.org/officeDocument/2006/bibliography"/>
-  </ds:schemaRefs>
-</ds:datastoreItem>
-</file>
-
-<file path=customXml/itemProps4.xml><?xml version="1.0" encoding="utf-8"?>
 <ds:datastoreItem xmlns:ds="http://schemas.openxmlformats.org/officeDocument/2006/customXml" ds:itemID="{1AE138E6-D560-4085-9339-84A6A473A1ED}">
   <ds:schemaRefs>
     <ds:schemaRef ds:uri="http://schemas.microsoft.com/office/2006/metadata/contentType"/>
@@ -31976,11 +32178,34 @@
 </ds:datastoreItem>
 </file>
 
+<file path=customXml/itemProps2.xml><?xml version="1.0" encoding="utf-8"?>
+<ds:datastoreItem xmlns:ds="http://schemas.openxmlformats.org/officeDocument/2006/customXml" ds:itemID="{EC951A0A-119D-2949-B562-5505862D8F16}">
+  <ds:schemaRefs>
+    <ds:schemaRef ds:uri="http://schemas.openxmlformats.org/officeDocument/2006/bibliography"/>
+  </ds:schemaRefs>
+</ds:datastoreItem>
+</file>
+
+<file path=customXml/itemProps3.xml><?xml version="1.0" encoding="utf-8"?>
+<ds:datastoreItem xmlns:ds="http://schemas.openxmlformats.org/officeDocument/2006/customXml" ds:itemID="{B49A5441-9F8E-4A71-A095-26AD66033B56}">
+  <ds:schemaRefs>
+    <ds:schemaRef ds:uri="http://schemas.openxmlformats.org/officeDocument/2006/bibliography"/>
+  </ds:schemaRefs>
+</ds:datastoreItem>
+</file>
+
+<file path=customXml/itemProps4.xml><?xml version="1.0" encoding="utf-8"?>
+<ds:datastoreItem xmlns:ds="http://schemas.openxmlformats.org/officeDocument/2006/customXml" ds:itemID="{C25A4B22-728D-4546-8C41-88CFC9C6767F}">
+  <ds:schemaRefs>
+    <ds:schemaRef ds:uri="http://schemas.microsoft.com/sharepoint/v3/contenttype/forms"/>
+  </ds:schemaRefs>
+</ds:datastoreItem>
+</file>
+
 <file path=customXml/itemProps5.xml><?xml version="1.0" encoding="utf-8"?>
-<ds:datastoreItem xmlns:ds="http://schemas.openxmlformats.org/officeDocument/2006/customXml" ds:itemID="{5F957A9B-0D92-459B-AC45-13365733178A}">
+<ds:datastoreItem xmlns:ds="http://schemas.openxmlformats.org/officeDocument/2006/customXml" ds:itemID="{CD811866-4571-F542-BEA7-267E9A0A65ED}">
   <ds:schemaRefs>
-    <ds:schemaRef ds:uri="http://schemas.microsoft.com/office/2006/metadata/properties"/>
-    <ds:schemaRef ds:uri="http://schemas.microsoft.com/office/infopath/2007/PartnerControls"/>
+    <ds:schemaRef ds:uri="http://schemas.openxmlformats.org/officeDocument/2006/bibliography"/>
   </ds:schemaRefs>
 </ds:datastoreItem>
 </file>
@@ -31994,9 +32219,10 @@
 </file>
 
 <file path=customXml/itemProps7.xml><?xml version="1.0" encoding="utf-8"?>
-<ds:datastoreItem xmlns:ds="http://schemas.openxmlformats.org/officeDocument/2006/customXml" ds:itemID="{B49A5441-9F8E-4A71-A095-26AD66033B56}">
+<ds:datastoreItem xmlns:ds="http://schemas.openxmlformats.org/officeDocument/2006/customXml" ds:itemID="{5F957A9B-0D92-459B-AC45-13365733178A}">
   <ds:schemaRefs>
-    <ds:schemaRef ds:uri="http://schemas.openxmlformats.org/officeDocument/2006/bibliography"/>
+    <ds:schemaRef ds:uri="http://schemas.microsoft.com/office/2006/metadata/properties"/>
+    <ds:schemaRef ds:uri="http://schemas.microsoft.com/office/infopath/2007/PartnerControls"/>
   </ds:schemaRefs>
 </ds:datastoreItem>
 </file>
</xml_diff>